<commit_message>
Changed texts for job descriptions
</commit_message>
<xml_diff>
--- a/Resume.docx
+++ b/Resume.docx
@@ -6,7 +6,7 @@
       <w:pPr>
         <w:pStyle w:val="Title"/>
         <w:pBdr>
-          <w:bottom w:val="single" w:color="4472C4" w:themeColor="accent1" w:sz="8" w:space="0"/>
+          <w:bottom w:val="single" w:sz="8" w:space="0" w:color="4472C4" w:themeColor="accent1"/>
         </w:pBdr>
         <w:spacing w:after="240"/>
         <w:ind w:right="14"/>
@@ -40,7 +40,7 @@
         </w:rPr>
         <w:t xml:space="preserve">Github: </w:t>
       </w:r>
-      <w:hyperlink w:history="1" r:id="rId7">
+      <w:hyperlink r:id="rId7" w:history="1">
         <w:r>
           <w:rPr>
             <w:rStyle w:val="Hyperlink"/>
@@ -55,7 +55,7 @@
         </w:rPr>
         <w:t xml:space="preserve">| Phone: (404)953-3562 | Email: </w:t>
       </w:r>
-      <w:hyperlink w:history="1" r:id="rId8">
+      <w:hyperlink r:id="rId8" w:history="1">
         <w:r>
           <w:rPr>
             <w:rStyle w:val="Hyperlink"/>
@@ -181,31 +181,37 @@
         <w:rPr>
           <w:rFonts w:ascii="Helvetica" w:hAnsi="Helvetica"/>
         </w:rPr>
-        <w:t>Working on algorithms to calculate</w:t>
-      </w:r>
-      <w:r>
-        <w:rPr>
-          <w:rFonts w:ascii="Helvetica" w:hAnsi="Helvetica"/>
-        </w:rPr>
-        <w:t>-</w:t>
-      </w:r>
-      <w:r>
-        <w:rPr>
-          <w:rFonts w:ascii="Helvetica" w:hAnsi="Helvetica"/>
-        </w:rPr>
-        <w:t xml:space="preserve">estimate </w:t>
-      </w:r>
-      <w:r>
-        <w:rPr>
-          <w:rFonts w:ascii="Helvetica" w:hAnsi="Helvetica"/>
-        </w:rPr>
-        <w:t>radiation</w:t>
-      </w:r>
-      <w:r>
-        <w:rPr>
-          <w:rFonts w:ascii="Helvetica" w:hAnsi="Helvetica"/>
-        </w:rPr>
-        <w:t xml:space="preserve"> doses.</w:t>
+        <w:t xml:space="preserve">Working on developing and deploying cloud-based </w:t>
+      </w:r>
+      <w:r>
+        <w:rPr>
+          <w:rFonts w:ascii="Helvetica" w:hAnsi="Helvetica"/>
+        </w:rPr>
+        <w:t>medical imaging</w:t>
+      </w:r>
+      <w:r>
+        <w:rPr>
+          <w:rFonts w:ascii="Helvetica" w:hAnsi="Helvetica"/>
+        </w:rPr>
+        <w:t xml:space="preserve"> </w:t>
+      </w:r>
+      <w:r>
+        <w:rPr>
+          <w:rFonts w:ascii="Helvetica" w:hAnsi="Helvetica"/>
+        </w:rPr>
+        <w:t>services</w:t>
+      </w:r>
+      <w:r>
+        <w:rPr>
+          <w:rFonts w:ascii="Helvetica" w:hAnsi="Helvetica"/>
+        </w:rPr>
+        <w:t>.</w:t>
+      </w:r>
+      <w:r>
+        <w:rPr>
+          <w:rFonts w:ascii="Helvetica" w:hAnsi="Helvetica"/>
+        </w:rPr>
+        <w:t xml:space="preserve"> </w:t>
       </w:r>
     </w:p>
     <w:p>
@@ -220,19 +226,7 @@
         <w:rPr>
           <w:rFonts w:ascii="Helvetica" w:hAnsi="Helvetica"/>
         </w:rPr>
-        <w:t>Working on developing and deploying cloud</w:t>
-      </w:r>
-      <w:r>
-        <w:rPr>
-          <w:rFonts w:ascii="Helvetica" w:hAnsi="Helvetica"/>
-        </w:rPr>
-        <w:t>-</w:t>
-      </w:r>
-      <w:r>
-        <w:rPr>
-          <w:rFonts w:ascii="Helvetica" w:hAnsi="Helvetica"/>
-        </w:rPr>
-        <w:t>based imaging services for hospitals/ researchers.</w:t>
+        <w:t>Working on visual and backend components of the Velocity Imaging informatics software.</w:t>
       </w:r>
     </w:p>
     <w:p>
@@ -247,7 +241,31 @@
         <w:rPr>
           <w:rFonts w:ascii="Helvetica" w:hAnsi="Helvetica"/>
         </w:rPr>
-        <w:t>Working on visual and backend components of the informatics software.</w:t>
+        <w:t>Working on algorithms to calculate</w:t>
+      </w:r>
+      <w:r>
+        <w:rPr>
+          <w:rFonts w:ascii="Helvetica" w:hAnsi="Helvetica"/>
+        </w:rPr>
+        <w:t>-</w:t>
+      </w:r>
+      <w:r>
+        <w:rPr>
+          <w:rFonts w:ascii="Helvetica" w:hAnsi="Helvetica"/>
+        </w:rPr>
+        <w:t xml:space="preserve">estimate </w:t>
+      </w:r>
+      <w:r>
+        <w:rPr>
+          <w:rFonts w:ascii="Helvetica" w:hAnsi="Helvetica"/>
+        </w:rPr>
+        <w:t>radiation</w:t>
+      </w:r>
+      <w:r>
+        <w:rPr>
+          <w:rFonts w:ascii="Helvetica" w:hAnsi="Helvetica"/>
+        </w:rPr>
+        <w:t xml:space="preserve"> doses.</w:t>
       </w:r>
     </w:p>
     <w:p>
@@ -294,7 +312,13 @@
         <w:rPr>
           <w:rFonts w:ascii="Helvetica" w:hAnsi="Helvetica"/>
         </w:rPr>
-        <w:t>C++ 14, QT, DICOM, SQL, AWS Services</w:t>
+        <w:t xml:space="preserve">C++, QT, DICOM, SQL, </w:t>
+      </w:r>
+      <w:r>
+        <w:rPr>
+          <w:rFonts w:ascii="Helvetica" w:hAnsi="Helvetica"/>
+        </w:rPr>
+        <w:t>Containers</w:t>
       </w:r>
       <w:r>
         <w:rPr>
@@ -306,12 +330,6 @@
         <w:rPr>
           <w:rFonts w:ascii="Helvetica" w:hAnsi="Helvetica"/>
         </w:rPr>
-        <w:t xml:space="preserve">Docker, </w:t>
-      </w:r>
-      <w:r>
-        <w:rPr>
-          <w:rFonts w:ascii="Helvetica" w:hAnsi="Helvetica"/>
-        </w:rPr>
         <w:t xml:space="preserve">Kubernetes, </w:t>
       </w:r>
       <w:r>
@@ -319,6 +337,12 @@
           <w:rFonts w:ascii="Helvetica" w:hAnsi="Helvetica"/>
         </w:rPr>
         <w:t>ITK</w:t>
+      </w:r>
+      <w:r>
+        <w:rPr>
+          <w:rFonts w:ascii="Helvetica" w:hAnsi="Helvetica"/>
+        </w:rPr>
+        <w:t>, Python</w:t>
       </w:r>
     </w:p>
     <w:p>
@@ -371,7 +395,13 @@
         <w:rPr>
           <w:rFonts w:ascii="Helvetica" w:hAnsi="Helvetica"/>
         </w:rPr>
-        <w:t>Worked on the Camera Division of da Vinci Surgical System</w:t>
+        <w:t xml:space="preserve">Worked on the </w:t>
+      </w:r>
+      <w:r>
+        <w:rPr>
+          <w:rFonts w:ascii="Helvetica" w:hAnsi="Helvetica"/>
+        </w:rPr>
+        <w:t>Imaging Division of Intuitive Surgical.</w:t>
       </w:r>
     </w:p>
     <w:p>
@@ -386,7 +416,31 @@
         <w:rPr>
           <w:rFonts w:ascii="Helvetica" w:hAnsi="Helvetica"/>
         </w:rPr>
-        <w:t>Developed software aides to assist in camera prototype bring-up, design verification and validation.</w:t>
+        <w:t xml:space="preserve">Developed software aides </w:t>
+      </w:r>
+      <w:r>
+        <w:rPr>
+          <w:rFonts w:ascii="Helvetica" w:hAnsi="Helvetica"/>
+        </w:rPr>
+        <w:t>verify</w:t>
+      </w:r>
+      <w:r>
+        <w:rPr>
+          <w:rFonts w:ascii="Helvetica" w:hAnsi="Helvetica"/>
+        </w:rPr>
+        <w:t xml:space="preserve"> and valida</w:t>
+      </w:r>
+      <w:r>
+        <w:rPr>
+          <w:rFonts w:ascii="Helvetica" w:hAnsi="Helvetica"/>
+        </w:rPr>
+        <w:t>te Endoscopes</w:t>
+      </w:r>
+      <w:r>
+        <w:rPr>
+          <w:rFonts w:ascii="Helvetica" w:hAnsi="Helvetica"/>
+        </w:rPr>
+        <w:t>.</w:t>
       </w:r>
     </w:p>
     <w:p>
@@ -401,7 +455,19 @@
         <w:rPr>
           <w:rFonts w:ascii="Helvetica" w:hAnsi="Helvetica"/>
         </w:rPr>
-        <w:t>Tested camera image quality and optical designs by writing scripts.</w:t>
+        <w:t xml:space="preserve">Tested and automated existing </w:t>
+      </w:r>
+      <w:r>
+        <w:rPr>
+          <w:rFonts w:ascii="Helvetica" w:hAnsi="Helvetica"/>
+        </w:rPr>
+        <w:t>testing tools</w:t>
+      </w:r>
+      <w:r>
+        <w:rPr>
+          <w:rFonts w:ascii="Helvetica" w:hAnsi="Helvetica"/>
+        </w:rPr>
+        <w:t>.</w:t>
       </w:r>
     </w:p>
     <w:p>
@@ -446,15 +512,13 @@
         </w:rPr>
         <w:t xml:space="preserve"> Intern | </w:t>
       </w:r>
-      <w:proofErr w:type="spellStart"/>
-      <w:r>
-        <w:rPr>
-          <w:rFonts w:ascii="Helvetica" w:hAnsi="Helvetica"/>
-          <w:color w:val="auto"/>
-        </w:rPr>
-        <w:t>NextAngles</w:t>
-      </w:r>
-      <w:proofErr w:type="spellEnd"/>
+      <w:r>
+        <w:rPr>
+          <w:rFonts w:ascii="Helvetica" w:hAnsi="Helvetica"/>
+          <w:color w:val="auto"/>
+        </w:rPr>
+        <w:t>Mphasis</w:t>
+      </w:r>
       <w:r>
         <w:rPr>
           <w:rFonts w:ascii="Helvetica" w:hAnsi="Helvetica"/>
@@ -481,7 +545,7 @@
     <w:p>
       <w:pPr>
         <w:pStyle w:val="ListBullet"/>
-        <w:spacing w:before="720" w:beforeLines="300" w:after="0"/>
+        <w:spacing w:beforeLines="300" w:before="720" w:after="0"/>
         <w:rPr>
           <w:rFonts w:ascii="Helvetica" w:hAnsi="Helvetica"/>
         </w:rPr>
@@ -545,23 +609,7 @@
           <w:rFonts w:ascii="Helvetica" w:hAnsi="Helvetica"/>
           <w:color w:val="auto"/>
         </w:rPr>
-        <w:t xml:space="preserve">Vision Team Lead | VIP: </w:t>
-      </w:r>
-      <w:proofErr w:type="spellStart"/>
-      <w:r>
-        <w:rPr>
-          <w:rFonts w:ascii="Helvetica" w:hAnsi="Helvetica"/>
-          <w:color w:val="auto"/>
-        </w:rPr>
-        <w:t>Aquabots</w:t>
-      </w:r>
-      <w:proofErr w:type="spellEnd"/>
-      <w:r>
-        <w:rPr>
-          <w:rFonts w:ascii="Helvetica" w:hAnsi="Helvetica"/>
-          <w:color w:val="auto"/>
-        </w:rPr>
-        <w:t> | Aug 17 – May 18</w:t>
+        <w:t>Vision Team Lead | VIP: Aquabots | Aug 17 – May 18</w:t>
       </w:r>
     </w:p>
     <w:p>
@@ -572,12 +620,18 @@
           <w:rFonts w:ascii="Helvetica" w:hAnsi="Helvetica"/>
         </w:rPr>
       </w:pPr>
-      <w:bookmarkStart w:name="_Hlk519958396" w:id="0"/>
-      <w:r>
-        <w:rPr>
-          <w:rFonts w:ascii="Helvetica" w:hAnsi="Helvetica"/>
-        </w:rPr>
-        <w:t xml:space="preserve">Project focused on robot which detects and collects sea anemone samples underwater. </w:t>
+      <w:bookmarkStart w:id="0" w:name="_Hlk519958396"/>
+      <w:r>
+        <w:rPr>
+          <w:rFonts w:ascii="Helvetica" w:hAnsi="Helvetica"/>
+        </w:rPr>
+        <w:t>Aided development of</w:t>
+      </w:r>
+      <w:r>
+        <w:rPr>
+          <w:rFonts w:ascii="Helvetica" w:hAnsi="Helvetica"/>
+        </w:rPr>
+        <w:t xml:space="preserve"> robot which detects and collects sea anemone samples underwater. </w:t>
       </w:r>
     </w:p>
     <w:p>
@@ -613,25 +667,7 @@
           <w:b w:val="0"/>
           <w:color w:val="auto"/>
         </w:rPr>
-        <w:t xml:space="preserve">Skills: Python, </w:t>
-      </w:r>
-      <w:proofErr w:type="spellStart"/>
-      <w:r>
-        <w:rPr>
-          <w:rFonts w:ascii="Helvetica" w:hAnsi="Helvetica"/>
-          <w:b w:val="0"/>
-          <w:color w:val="auto"/>
-        </w:rPr>
-        <w:t>Tensorflow</w:t>
-      </w:r>
-      <w:proofErr w:type="spellEnd"/>
-      <w:r>
-        <w:rPr>
-          <w:rFonts w:ascii="Helvetica" w:hAnsi="Helvetica"/>
-          <w:b w:val="0"/>
-          <w:color w:val="auto"/>
-        </w:rPr>
-        <w:t>, Embedded Systems, OpenCV</w:t>
+        <w:t>Skills: Python, Tensorflow, Embedded Systems, OpenCV</w:t>
       </w:r>
     </w:p>
     <w:bookmarkEnd w:id="0"/>
@@ -658,7 +694,7 @@
           <w:ilvl w:val="0"/>
           <w:numId w:val="1"/>
         </w:numPr>
-        <w:spacing w:before="144" w:beforeLines="60" w:after="0" w:line="288" w:lineRule="auto"/>
+        <w:spacing w:beforeLines="60" w:before="144" w:after="0" w:line="288" w:lineRule="auto"/>
         <w:contextualSpacing/>
         <w:rPr>
           <w:rFonts w:ascii="Helvetica" w:hAnsi="Helvetica"/>
@@ -701,7 +737,7 @@
           <w:ilvl w:val="0"/>
           <w:numId w:val="1"/>
         </w:numPr>
-        <w:spacing w:before="144" w:beforeLines="60" w:after="0" w:line="288" w:lineRule="auto"/>
+        <w:spacing w:beforeLines="60" w:before="144" w:after="0" w:line="288" w:lineRule="auto"/>
         <w:contextualSpacing/>
         <w:rPr>
           <w:rFonts w:ascii="Helvetica" w:hAnsi="Helvetica"/>
@@ -732,7 +768,7 @@
           <w:ilvl w:val="0"/>
           <w:numId w:val="1"/>
         </w:numPr>
-        <w:spacing w:before="144" w:beforeLines="60" w:after="0" w:line="288" w:lineRule="auto"/>
+        <w:spacing w:beforeLines="60" w:before="144" w:after="0" w:line="288" w:lineRule="auto"/>
         <w:contextualSpacing/>
         <w:rPr>
           <w:rFonts w:ascii="Helvetica" w:hAnsi="Helvetica"/>
@@ -760,23 +796,21 @@
       </w:pPr>
       <w:r>
         <w:rPr>
-          <w:rFonts w:ascii="Helvetica" w:hAnsi="Helvetica" w:eastAsiaTheme="majorEastAsia"/>
-        </w:rPr>
-        <w:t xml:space="preserve">Skills: Python, </w:t>
-      </w:r>
-      <w:proofErr w:type="spellStart"/>
-      <w:r>
-        <w:rPr>
-          <w:rFonts w:ascii="Helvetica" w:hAnsi="Helvetica" w:eastAsiaTheme="majorEastAsia"/>
-        </w:rPr>
-        <w:t>Tensorflow</w:t>
-      </w:r>
-      <w:proofErr w:type="spellEnd"/>
-      <w:r>
-        <w:rPr>
-          <w:rFonts w:ascii="Helvetica" w:hAnsi="Helvetica" w:eastAsiaTheme="majorEastAsia"/>
-        </w:rPr>
-        <w:t>, Pi3, IoT, Deep Learning</w:t>
+          <w:rFonts w:ascii="Helvetica" w:eastAsiaTheme="majorEastAsia" w:hAnsi="Helvetica"/>
+        </w:rPr>
+        <w:t xml:space="preserve">Skills: Python, Tensorflow, </w:t>
+      </w:r>
+      <w:r>
+        <w:rPr>
+          <w:rFonts w:ascii="Helvetica" w:eastAsiaTheme="majorEastAsia" w:hAnsi="Helvetica"/>
+        </w:rPr>
+        <w:t>Pi</w:t>
+      </w:r>
+      <w:r>
+        <w:rPr>
+          <w:rFonts w:ascii="Helvetica" w:eastAsiaTheme="majorEastAsia" w:hAnsi="Helvetica"/>
+        </w:rPr>
+        <w:t>, IoT, Deep Learning</w:t>
       </w:r>
     </w:p>
     <w:p>
@@ -954,46 +988,76 @@
           <w:rFonts w:ascii="Helvetica" w:hAnsi="Helvetica"/>
         </w:rPr>
       </w:pPr>
-      <w:bookmarkStart w:name="_GoBack" w:id="1"/>
+      <w:r>
+        <w:rPr>
+          <w:rFonts w:ascii="Helvetica" w:hAnsi="Helvetica"/>
+          <w:b/>
+        </w:rPr>
+        <w:t>Software</w:t>
+      </w:r>
+      <w:r>
+        <w:rPr>
+          <w:rFonts w:ascii="Helvetica" w:hAnsi="Helvetica"/>
+          <w:b/>
+        </w:rPr>
+        <w:t xml:space="preserve">/ </w:t>
+      </w:r>
+      <w:r>
+        <w:rPr>
+          <w:rFonts w:ascii="Helvetica" w:hAnsi="Helvetica"/>
+          <w:b/>
+        </w:rPr>
+        <w:t>Frameworks</w:t>
+      </w:r>
+      <w:r>
+        <w:rPr>
+          <w:rFonts w:ascii="Helvetica" w:hAnsi="Helvetica"/>
+        </w:rPr>
+        <w:t>: TensorFlow</w:t>
+      </w:r>
+      <w:bookmarkStart w:id="1" w:name="_GoBack"/>
       <w:bookmarkEnd w:id="1"/>
       <w:r>
         <w:rPr>
           <w:rFonts w:ascii="Helvetica" w:hAnsi="Helvetica"/>
-          <w:b/>
-        </w:rPr>
-        <w:t>Software</w:t>
-      </w:r>
-      <w:r>
-        <w:rPr>
-          <w:rFonts w:ascii="Helvetica" w:hAnsi="Helvetica"/>
-          <w:b/>
-        </w:rPr>
-        <w:t xml:space="preserve">/ </w:t>
-      </w:r>
-      <w:r>
-        <w:rPr>
-          <w:rFonts w:ascii="Helvetica" w:hAnsi="Helvetica"/>
-          <w:b/>
-        </w:rPr>
-        <w:t>Frameworks</w:t>
-      </w:r>
-      <w:r>
-        <w:rPr>
-          <w:rFonts w:ascii="Helvetica" w:hAnsi="Helvetica"/>
-        </w:rPr>
-        <w:t xml:space="preserve">: TensorFlow, Flask, OpenCV, QT, </w:t>
-      </w:r>
-      <w:r>
-        <w:rPr>
-          <w:rFonts w:ascii="Helvetica" w:hAnsi="Helvetica"/>
-        </w:rPr>
-        <w:t>AWS Core Services</w:t>
-      </w:r>
-      <w:r>
-        <w:rPr>
-          <w:rFonts w:ascii="Helvetica" w:hAnsi="Helvetica"/>
-        </w:rPr>
-        <w:t>, Docker, Kubernetes</w:t>
+        </w:rPr>
+        <w:t xml:space="preserve">, OpenCV, QT, </w:t>
+      </w:r>
+      <w:r>
+        <w:rPr>
+          <w:rFonts w:ascii="Helvetica" w:hAnsi="Helvetica"/>
+        </w:rPr>
+        <w:t>AWS</w:t>
+      </w:r>
+      <w:r>
+        <w:rPr>
+          <w:rFonts w:ascii="Helvetica" w:hAnsi="Helvetica"/>
+        </w:rPr>
+        <w:t xml:space="preserve">/Azure </w:t>
+      </w:r>
+      <w:r>
+        <w:rPr>
+          <w:rFonts w:ascii="Helvetica" w:hAnsi="Helvetica"/>
+        </w:rPr>
+        <w:t>Services</w:t>
+      </w:r>
+      <w:r>
+        <w:rPr>
+          <w:rFonts w:ascii="Helvetica" w:hAnsi="Helvetica"/>
+        </w:rPr>
+        <w:t xml:space="preserve">, </w:t>
+      </w:r>
+      <w:r>
+        <w:rPr>
+          <w:rFonts w:ascii="Helvetica" w:hAnsi="Helvetica"/>
+        </w:rPr>
+        <w:t>Docker Container</w:t>
+      </w:r>
+      <w:r>
+        <w:rPr>
+          <w:rFonts w:ascii="Helvetica" w:hAnsi="Helvetica"/>
+        </w:rPr>
+        <w:t>, Kubernetes</w:t>
       </w:r>
     </w:p>
     <w:p>
@@ -1690,7 +1754,7 @@
       </w:pPr>
     </w:pPrDefault>
   </w:docDefaults>
-  <w:latentStyles w:defLockedState="0" w:defUIPriority="99" w:defSemiHidden="0" w:defUnhideWhenUsed="0" w:defQFormat="0" w:count="376">
+  <w:latentStyles w:defLockedState="0" w:defUIPriority="99" w:defSemiHidden="0" w:defUnhideWhenUsed="0" w:defQFormat="0" w:count="377">
     <w:lsdException w:name="Normal" w:uiPriority="0" w:qFormat="1"/>
     <w:lsdException w:name="heading 1" w:uiPriority="9" w:qFormat="1"/>
     <w:lsdException w:name="heading 2" w:semiHidden="1" w:uiPriority="9" w:unhideWhenUsed="1" w:qFormat="1"/>
@@ -1796,7 +1860,6 @@
     <w:lsdException w:name="HTML Sample" w:semiHidden="1" w:unhideWhenUsed="1"/>
     <w:lsdException w:name="HTML Typewriter" w:semiHidden="1" w:unhideWhenUsed="1"/>
     <w:lsdException w:name="HTML Variable" w:semiHidden="1" w:unhideWhenUsed="1"/>
-    <w:lsdException w:name="Normal Table" w:semiHidden="1" w:unhideWhenUsed="1"/>
     <w:lsdException w:name="annotation subject" w:semiHidden="1" w:unhideWhenUsed="1"/>
     <w:lsdException w:name="No List" w:semiHidden="1" w:unhideWhenUsed="1"/>
     <w:lsdException w:name="Outline List 1" w:semiHidden="1" w:unhideWhenUsed="1"/>
@@ -1843,10 +1906,8 @@
     <w:lsdException w:name="Table Subtle 2" w:semiHidden="1" w:unhideWhenUsed="1"/>
     <w:lsdException w:name="Table Web 1" w:semiHidden="1" w:unhideWhenUsed="1"/>
     <w:lsdException w:name="Table Web 2" w:semiHidden="1" w:unhideWhenUsed="1"/>
-    <w:lsdException w:name="Table Web 3" w:semiHidden="1" w:unhideWhenUsed="1"/>
     <w:lsdException w:name="Balloon Text" w:semiHidden="1" w:unhideWhenUsed="1"/>
     <w:lsdException w:name="Table Grid" w:uiPriority="39"/>
-    <w:lsdException w:name="Table Theme" w:semiHidden="1" w:unhideWhenUsed="1"/>
     <w:lsdException w:name="Placeholder Text" w:semiHidden="1"/>
     <w:lsdException w:name="No Spacing" w:uiPriority="1" w:qFormat="1"/>
     <w:lsdException w:name="Light Shading" w:uiPriority="60"/>
@@ -2067,6 +2128,7 @@
     <w:lsdException w:name="Hashtag" w:semiHidden="1" w:unhideWhenUsed="1"/>
     <w:lsdException w:name="Unresolved Mention" w:semiHidden="1" w:unhideWhenUsed="1"/>
     <w:lsdException w:name="Smart Link" w:semiHidden="1" w:unhideWhenUsed="1"/>
+    <w:lsdException w:name="Smart Link Error" w:semiHidden="1" w:unhideWhenUsed="1"/>
   </w:latentStyles>
   <w:style w:type="paragraph" w:default="1" w:styleId="Normal">
     <w:name w:val="Normal"/>
@@ -2424,14 +2486,14 @@
     <w:charset w:val="00"/>
     <w:family w:val="swiss"/>
     <w:pitch w:val="variable"/>
-    <w:sig w:usb0="E0002AFF" w:usb1="C000247B" w:usb2="00000009" w:usb3="00000000" w:csb0="000001FF" w:csb1="00000000"/>
+    <w:sig w:usb0="E4002EFF" w:usb1="C000247B" w:usb2="00000009" w:usb3="00000000" w:csb0="000001FF" w:csb1="00000000"/>
   </w:font>
   <w:font w:name="Calibri Light">
     <w:panose1 w:val="020F0302020204030204"/>
     <w:charset w:val="00"/>
     <w:family w:val="swiss"/>
     <w:pitch w:val="variable"/>
-    <w:sig w:usb0="E0002AFF" w:usb1="C000247B" w:usb2="00000009" w:usb3="00000000" w:csb0="000001FF" w:csb1="00000000"/>
+    <w:sig w:usb0="E4002EFF" w:usb1="C000247B" w:usb2="00000009" w:usb3="00000000" w:csb0="000001FF" w:csb1="00000000"/>
   </w:font>
 </w:fonts>
 </file>
@@ -2455,6 +2517,7 @@
     <w:rsid w:val="00114321"/>
     <w:rsid w:val="00166A33"/>
     <w:rsid w:val="001E3D2D"/>
+    <w:rsid w:val="00281422"/>
     <w:rsid w:val="00310334"/>
     <w:rsid w:val="0054021A"/>
     <w:rsid w:val="00866D70"/>
@@ -2502,7 +2565,7 @@
       </w:pPr>
     </w:pPrDefault>
   </w:docDefaults>
-  <w:latentStyles w:defLockedState="0" w:defUIPriority="99" w:defSemiHidden="0" w:defUnhideWhenUsed="0" w:defQFormat="0" w:count="376">
+  <w:latentStyles w:defLockedState="0" w:defUIPriority="99" w:defSemiHidden="0" w:defUnhideWhenUsed="0" w:defQFormat="0" w:count="377">
     <w:lsdException w:name="Normal" w:uiPriority="0" w:qFormat="1"/>
     <w:lsdException w:name="heading 1" w:uiPriority="9" w:qFormat="1"/>
     <w:lsdException w:name="heading 2" w:semiHidden="1" w:uiPriority="9" w:unhideWhenUsed="1" w:qFormat="1"/>
@@ -2608,7 +2671,6 @@
     <w:lsdException w:name="HTML Sample" w:semiHidden="1" w:unhideWhenUsed="1"/>
     <w:lsdException w:name="HTML Typewriter" w:semiHidden="1" w:unhideWhenUsed="1"/>
     <w:lsdException w:name="HTML Variable" w:semiHidden="1" w:unhideWhenUsed="1"/>
-    <w:lsdException w:name="Normal Table" w:semiHidden="1" w:unhideWhenUsed="1"/>
     <w:lsdException w:name="annotation subject" w:semiHidden="1" w:unhideWhenUsed="1"/>
     <w:lsdException w:name="No List" w:semiHidden="1" w:unhideWhenUsed="1"/>
     <w:lsdException w:name="Outline List 1" w:semiHidden="1" w:unhideWhenUsed="1"/>
@@ -2655,10 +2717,8 @@
     <w:lsdException w:name="Table Subtle 2" w:semiHidden="1" w:unhideWhenUsed="1"/>
     <w:lsdException w:name="Table Web 1" w:semiHidden="1" w:unhideWhenUsed="1"/>
     <w:lsdException w:name="Table Web 2" w:semiHidden="1" w:unhideWhenUsed="1"/>
-    <w:lsdException w:name="Table Web 3" w:semiHidden="1" w:unhideWhenUsed="1"/>
     <w:lsdException w:name="Balloon Text" w:semiHidden="1" w:unhideWhenUsed="1"/>
     <w:lsdException w:name="Table Grid" w:uiPriority="39"/>
-    <w:lsdException w:name="Table Theme" w:semiHidden="1" w:unhideWhenUsed="1"/>
     <w:lsdException w:name="Placeholder Text" w:semiHidden="1"/>
     <w:lsdException w:name="No Spacing" w:uiPriority="1" w:qFormat="1"/>
     <w:lsdException w:name="Light Shading" w:uiPriority="60"/>
@@ -2879,6 +2939,7 @@
     <w:lsdException w:name="Hashtag" w:semiHidden="1" w:unhideWhenUsed="1"/>
     <w:lsdException w:name="Unresolved Mention" w:semiHidden="1" w:unhideWhenUsed="1"/>
     <w:lsdException w:name="Smart Link" w:semiHidden="1" w:unhideWhenUsed="1"/>
+    <w:lsdException w:name="Smart Link Error" w:semiHidden="1" w:unhideWhenUsed="1"/>
   </w:latentStyles>
   <w:style w:type="paragraph" w:default="1" w:styleId="Normal">
     <w:name w:val="Normal"/>

</xml_diff>

<commit_message>
Added new skills. Updated job description
</commit_message>
<xml_diff>
--- a/Resume.docx
+++ b/Resume.docx
@@ -181,31 +181,7 @@
         <w:rPr>
           <w:rFonts w:ascii="Helvetica" w:hAnsi="Helvetica"/>
         </w:rPr>
-        <w:t xml:space="preserve">Working on developing and deploying cloud-based </w:t>
-      </w:r>
-      <w:r>
-        <w:rPr>
-          <w:rFonts w:ascii="Helvetica" w:hAnsi="Helvetica"/>
-        </w:rPr>
-        <w:t>medical imaging</w:t>
-      </w:r>
-      <w:r>
-        <w:rPr>
-          <w:rFonts w:ascii="Helvetica" w:hAnsi="Helvetica"/>
-        </w:rPr>
-        <w:t xml:space="preserve"> </w:t>
-      </w:r>
-      <w:r>
-        <w:rPr>
-          <w:rFonts w:ascii="Helvetica" w:hAnsi="Helvetica"/>
-        </w:rPr>
-        <w:t>services</w:t>
-      </w:r>
-      <w:r>
-        <w:rPr>
-          <w:rFonts w:ascii="Helvetica" w:hAnsi="Helvetica"/>
-        </w:rPr>
-        <w:t>.</w:t>
+        <w:t>Working on developing and deploying cloud-based medical imaging services.</w:t>
       </w:r>
       <w:r>
         <w:rPr>
@@ -226,7 +202,7 @@
         <w:rPr>
           <w:rFonts w:ascii="Helvetica" w:hAnsi="Helvetica"/>
         </w:rPr>
-        <w:t>Working on visual and backend components of the Velocity Imaging informatics software.</w:t>
+        <w:t>Working on developing deployment pipelines for the cloud-based services.</w:t>
       </w:r>
     </w:p>
     <w:p>
@@ -241,31 +217,7 @@
         <w:rPr>
           <w:rFonts w:ascii="Helvetica" w:hAnsi="Helvetica"/>
         </w:rPr>
-        <w:t>Working on algorithms to calculate</w:t>
-      </w:r>
-      <w:r>
-        <w:rPr>
-          <w:rFonts w:ascii="Helvetica" w:hAnsi="Helvetica"/>
-        </w:rPr>
-        <w:t>-</w:t>
-      </w:r>
-      <w:r>
-        <w:rPr>
-          <w:rFonts w:ascii="Helvetica" w:hAnsi="Helvetica"/>
-        </w:rPr>
-        <w:t xml:space="preserve">estimate </w:t>
-      </w:r>
-      <w:r>
-        <w:rPr>
-          <w:rFonts w:ascii="Helvetica" w:hAnsi="Helvetica"/>
-        </w:rPr>
-        <w:t>radiation</w:t>
-      </w:r>
-      <w:r>
-        <w:rPr>
-          <w:rFonts w:ascii="Helvetica" w:hAnsi="Helvetica"/>
-        </w:rPr>
-        <w:t xml:space="preserve"> doses.</w:t>
+        <w:t>Working on visual and backend components of the Velocity Imaging informatics software.</w:t>
       </w:r>
     </w:p>
     <w:p>
@@ -343,6 +295,12 @@
           <w:rFonts w:ascii="Helvetica" w:hAnsi="Helvetica"/>
         </w:rPr>
         <w:t>, Python</w:t>
+      </w:r>
+      <w:r>
+        <w:rPr>
+          <w:rFonts w:ascii="Helvetica" w:hAnsi="Helvetica"/>
+        </w:rPr>
+        <w:t>, Terraform, AWS/ Azure Services</w:t>
       </w:r>
     </w:p>
     <w:p>
@@ -1013,52 +971,58 @@
         <w:rPr>
           <w:rFonts w:ascii="Helvetica" w:hAnsi="Helvetica"/>
         </w:rPr>
-        <w:t>: TensorFlow</w:t>
+        <w:t xml:space="preserve">: TensorFlow, OpenCV, QT, </w:t>
+      </w:r>
+      <w:r>
+        <w:rPr>
+          <w:rFonts w:ascii="Helvetica" w:hAnsi="Helvetica"/>
+        </w:rPr>
+        <w:t>AWS</w:t>
+      </w:r>
+      <w:r>
+        <w:rPr>
+          <w:rFonts w:ascii="Helvetica" w:hAnsi="Helvetica"/>
+        </w:rPr>
+        <w:t xml:space="preserve">/Azure </w:t>
+      </w:r>
+      <w:r>
+        <w:rPr>
+          <w:rFonts w:ascii="Helvetica" w:hAnsi="Helvetica"/>
+        </w:rPr>
+        <w:t>Services</w:t>
+      </w:r>
+      <w:r>
+        <w:rPr>
+          <w:rFonts w:ascii="Helvetica" w:hAnsi="Helvetica"/>
+        </w:rPr>
+        <w:t xml:space="preserve">, </w:t>
+      </w:r>
+      <w:r>
+        <w:rPr>
+          <w:rFonts w:ascii="Helvetica" w:hAnsi="Helvetica"/>
+        </w:rPr>
+        <w:t>Docke</w:t>
+      </w:r>
+      <w:r>
+        <w:rPr>
+          <w:rFonts w:ascii="Helvetica" w:hAnsi="Helvetica"/>
+        </w:rPr>
+        <w:t>r</w:t>
+      </w:r>
+      <w:r>
+        <w:rPr>
+          <w:rFonts w:ascii="Helvetica" w:hAnsi="Helvetica"/>
+        </w:rPr>
+        <w:t>, Kubernetes</w:t>
+      </w:r>
+      <w:r>
+        <w:rPr>
+          <w:rFonts w:ascii="Helvetica" w:hAnsi="Helvetica"/>
+        </w:rPr>
+        <w:t>, Terraform</w:t>
       </w:r>
       <w:bookmarkStart w:id="1" w:name="_GoBack"/>
       <w:bookmarkEnd w:id="1"/>
-      <w:r>
-        <w:rPr>
-          <w:rFonts w:ascii="Helvetica" w:hAnsi="Helvetica"/>
-        </w:rPr>
-        <w:t xml:space="preserve">, OpenCV, QT, </w:t>
-      </w:r>
-      <w:r>
-        <w:rPr>
-          <w:rFonts w:ascii="Helvetica" w:hAnsi="Helvetica"/>
-        </w:rPr>
-        <w:t>AWS</w:t>
-      </w:r>
-      <w:r>
-        <w:rPr>
-          <w:rFonts w:ascii="Helvetica" w:hAnsi="Helvetica"/>
-        </w:rPr>
-        <w:t xml:space="preserve">/Azure </w:t>
-      </w:r>
-      <w:r>
-        <w:rPr>
-          <w:rFonts w:ascii="Helvetica" w:hAnsi="Helvetica"/>
-        </w:rPr>
-        <w:t>Services</w:t>
-      </w:r>
-      <w:r>
-        <w:rPr>
-          <w:rFonts w:ascii="Helvetica" w:hAnsi="Helvetica"/>
-        </w:rPr>
-        <w:t xml:space="preserve">, </w:t>
-      </w:r>
-      <w:r>
-        <w:rPr>
-          <w:rFonts w:ascii="Helvetica" w:hAnsi="Helvetica"/>
-        </w:rPr>
-        <w:t>Docker Container</w:t>
-      </w:r>
-      <w:r>
-        <w:rPr>
-          <w:rFonts w:ascii="Helvetica" w:hAnsi="Helvetica"/>
-        </w:rPr>
-        <w:t>, Kubernetes</w:t>
-      </w:r>
     </w:p>
     <w:p>
       <w:pPr>
@@ -1754,7 +1718,7 @@
       </w:pPr>
     </w:pPrDefault>
   </w:docDefaults>
-  <w:latentStyles w:defLockedState="0" w:defUIPriority="99" w:defSemiHidden="0" w:defUnhideWhenUsed="0" w:defQFormat="0" w:count="377">
+  <w:latentStyles w:defLockedState="0" w:defUIPriority="99" w:defSemiHidden="0" w:defUnhideWhenUsed="0" w:defQFormat="0" w:count="376">
     <w:lsdException w:name="Normal" w:uiPriority="0" w:qFormat="1"/>
     <w:lsdException w:name="heading 1" w:uiPriority="9" w:qFormat="1"/>
     <w:lsdException w:name="heading 2" w:semiHidden="1" w:uiPriority="9" w:unhideWhenUsed="1" w:qFormat="1"/>
@@ -1860,6 +1824,7 @@
     <w:lsdException w:name="HTML Sample" w:semiHidden="1" w:unhideWhenUsed="1"/>
     <w:lsdException w:name="HTML Typewriter" w:semiHidden="1" w:unhideWhenUsed="1"/>
     <w:lsdException w:name="HTML Variable" w:semiHidden="1" w:unhideWhenUsed="1"/>
+    <w:lsdException w:name="Normal Table" w:semiHidden="1" w:unhideWhenUsed="1"/>
     <w:lsdException w:name="annotation subject" w:semiHidden="1" w:unhideWhenUsed="1"/>
     <w:lsdException w:name="No List" w:semiHidden="1" w:unhideWhenUsed="1"/>
     <w:lsdException w:name="Outline List 1" w:semiHidden="1" w:unhideWhenUsed="1"/>
@@ -1906,8 +1871,10 @@
     <w:lsdException w:name="Table Subtle 2" w:semiHidden="1" w:unhideWhenUsed="1"/>
     <w:lsdException w:name="Table Web 1" w:semiHidden="1" w:unhideWhenUsed="1"/>
     <w:lsdException w:name="Table Web 2" w:semiHidden="1" w:unhideWhenUsed="1"/>
+    <w:lsdException w:name="Table Web 3" w:semiHidden="1" w:unhideWhenUsed="1"/>
     <w:lsdException w:name="Balloon Text" w:semiHidden="1" w:unhideWhenUsed="1"/>
     <w:lsdException w:name="Table Grid" w:uiPriority="39"/>
+    <w:lsdException w:name="Table Theme" w:semiHidden="1" w:unhideWhenUsed="1"/>
     <w:lsdException w:name="Placeholder Text" w:semiHidden="1"/>
     <w:lsdException w:name="No Spacing" w:uiPriority="1" w:qFormat="1"/>
     <w:lsdException w:name="Light Shading" w:uiPriority="60"/>
@@ -2128,7 +2095,6 @@
     <w:lsdException w:name="Hashtag" w:semiHidden="1" w:unhideWhenUsed="1"/>
     <w:lsdException w:name="Unresolved Mention" w:semiHidden="1" w:unhideWhenUsed="1"/>
     <w:lsdException w:name="Smart Link" w:semiHidden="1" w:unhideWhenUsed="1"/>
-    <w:lsdException w:name="Smart Link Error" w:semiHidden="1" w:unhideWhenUsed="1"/>
   </w:latentStyles>
   <w:style w:type="paragraph" w:default="1" w:styleId="Normal">
     <w:name w:val="Normal"/>
@@ -2521,6 +2487,7 @@
     <w:rsid w:val="00310334"/>
     <w:rsid w:val="0054021A"/>
     <w:rsid w:val="00866D70"/>
+    <w:rsid w:val="009C0815"/>
     <w:rsid w:val="00B1323E"/>
     <w:rsid w:val="00BD3389"/>
     <w:rsid w:val="00BD4201"/>
@@ -2565,7 +2532,7 @@
       </w:pPr>
     </w:pPrDefault>
   </w:docDefaults>
-  <w:latentStyles w:defLockedState="0" w:defUIPriority="99" w:defSemiHidden="0" w:defUnhideWhenUsed="0" w:defQFormat="0" w:count="377">
+  <w:latentStyles w:defLockedState="0" w:defUIPriority="99" w:defSemiHidden="0" w:defUnhideWhenUsed="0" w:defQFormat="0" w:count="376">
     <w:lsdException w:name="Normal" w:uiPriority="0" w:qFormat="1"/>
     <w:lsdException w:name="heading 1" w:uiPriority="9" w:qFormat="1"/>
     <w:lsdException w:name="heading 2" w:semiHidden="1" w:uiPriority="9" w:unhideWhenUsed="1" w:qFormat="1"/>
@@ -2671,6 +2638,7 @@
     <w:lsdException w:name="HTML Sample" w:semiHidden="1" w:unhideWhenUsed="1"/>
     <w:lsdException w:name="HTML Typewriter" w:semiHidden="1" w:unhideWhenUsed="1"/>
     <w:lsdException w:name="HTML Variable" w:semiHidden="1" w:unhideWhenUsed="1"/>
+    <w:lsdException w:name="Normal Table" w:semiHidden="1" w:unhideWhenUsed="1"/>
     <w:lsdException w:name="annotation subject" w:semiHidden="1" w:unhideWhenUsed="1"/>
     <w:lsdException w:name="No List" w:semiHidden="1" w:unhideWhenUsed="1"/>
     <w:lsdException w:name="Outline List 1" w:semiHidden="1" w:unhideWhenUsed="1"/>
@@ -2717,8 +2685,10 @@
     <w:lsdException w:name="Table Subtle 2" w:semiHidden="1" w:unhideWhenUsed="1"/>
     <w:lsdException w:name="Table Web 1" w:semiHidden="1" w:unhideWhenUsed="1"/>
     <w:lsdException w:name="Table Web 2" w:semiHidden="1" w:unhideWhenUsed="1"/>
+    <w:lsdException w:name="Table Web 3" w:semiHidden="1" w:unhideWhenUsed="1"/>
     <w:lsdException w:name="Balloon Text" w:semiHidden="1" w:unhideWhenUsed="1"/>
     <w:lsdException w:name="Table Grid" w:uiPriority="39"/>
+    <w:lsdException w:name="Table Theme" w:semiHidden="1" w:unhideWhenUsed="1"/>
     <w:lsdException w:name="Placeholder Text" w:semiHidden="1"/>
     <w:lsdException w:name="No Spacing" w:uiPriority="1" w:qFormat="1"/>
     <w:lsdException w:name="Light Shading" w:uiPriority="60"/>
@@ -2939,7 +2909,6 @@
     <w:lsdException w:name="Hashtag" w:semiHidden="1" w:unhideWhenUsed="1"/>
     <w:lsdException w:name="Unresolved Mention" w:semiHidden="1" w:unhideWhenUsed="1"/>
     <w:lsdException w:name="Smart Link" w:semiHidden="1" w:unhideWhenUsed="1"/>
-    <w:lsdException w:name="Smart Link Error" w:semiHidden="1" w:unhideWhenUsed="1"/>
   </w:latentStyles>
   <w:style w:type="paragraph" w:default="1" w:styleId="Normal">
     <w:name w:val="Normal"/>

</xml_diff>

<commit_message>
Updated resume with new experiences
</commit_message>
<xml_diff>
--- a/Resume.docx
+++ b/Resume.docx
@@ -1,6 +1,6 @@
 
 <file path=word/document.xml><?xml version="1.0" encoding="utf-8"?>
-<w:document xmlns:wpc="http://schemas.microsoft.com/office/word/2010/wordprocessingCanvas" xmlns:cx="http://schemas.microsoft.com/office/drawing/2014/chartex" xmlns:cx1="http://schemas.microsoft.com/office/drawing/2015/9/8/chartex" xmlns:cx2="http://schemas.microsoft.com/office/drawing/2015/10/21/chartex" xmlns:cx3="http://schemas.microsoft.com/office/drawing/2016/5/9/chartex" xmlns:cx4="http://schemas.microsoft.com/office/drawing/2016/5/10/chartex" xmlns:cx5="http://schemas.microsoft.com/office/drawing/2016/5/11/chartex" xmlns:cx6="http://schemas.microsoft.com/office/drawing/2016/5/12/chartex" xmlns:cx7="http://schemas.microsoft.com/office/drawing/2016/5/13/chartex" xmlns:cx8="http://schemas.microsoft.com/office/drawing/2016/5/14/chartex" xmlns:mc="http://schemas.openxmlformats.org/markup-compatibility/2006" xmlns:aink="http://schemas.microsoft.com/office/drawing/2016/ink" xmlns:am3d="http://schemas.microsoft.com/office/drawing/2017/model3d" xmlns:o="urn:schemas-microsoft-com:office:office" xmlns:oel="http://schemas.microsoft.com/office/2019/extlst" xmlns:r="http://schemas.openxmlformats.org/officeDocument/2006/relationships" xmlns:m="http://schemas.openxmlformats.org/officeDocument/2006/math" xmlns:v="urn:schemas-microsoft-com:vml" xmlns:wp14="http://schemas.microsoft.com/office/word/2010/wordprocessingDrawing" xmlns:wp="http://schemas.openxmlformats.org/drawingml/2006/wordprocessingDrawing" xmlns:w10="urn:schemas-microsoft-com:office:word" xmlns:w="http://schemas.openxmlformats.org/wordprocessingml/2006/main" xmlns:w14="http://schemas.microsoft.com/office/word/2010/wordml" xmlns:w15="http://schemas.microsoft.com/office/word/2012/wordml" xmlns:w16cex="http://schemas.microsoft.com/office/word/2018/wordml/cex" xmlns:w16cid="http://schemas.microsoft.com/office/word/2016/wordml/cid" xmlns:w16="http://schemas.microsoft.com/office/word/2018/wordml" xmlns:w16sdtdh="http://schemas.microsoft.com/office/word/2020/wordml/sdtdatahash" xmlns:w16se="http://schemas.microsoft.com/office/word/2015/wordml/symex" xmlns:wpg="http://schemas.microsoft.com/office/word/2010/wordprocessingGroup" xmlns:wpi="http://schemas.microsoft.com/office/word/2010/wordprocessingInk" xmlns:wne="http://schemas.microsoft.com/office/word/2006/wordml" xmlns:wps="http://schemas.microsoft.com/office/word/2010/wordprocessingShape" mc:Ignorable="w14 w15 w16se w16cid w16 w16cex w16sdtdh wp14">
+<w:document xmlns:wpc="http://schemas.microsoft.com/office/word/2010/wordprocessingCanvas" xmlns:cx="http://schemas.microsoft.com/office/drawing/2014/chartex" xmlns:cx1="http://schemas.microsoft.com/office/drawing/2015/9/8/chartex" xmlns:cx2="http://schemas.microsoft.com/office/drawing/2015/10/21/chartex" xmlns:cx3="http://schemas.microsoft.com/office/drawing/2016/5/9/chartex" xmlns:cx4="http://schemas.microsoft.com/office/drawing/2016/5/10/chartex" xmlns:cx5="http://schemas.microsoft.com/office/drawing/2016/5/11/chartex" xmlns:cx6="http://schemas.microsoft.com/office/drawing/2016/5/12/chartex" xmlns:cx7="http://schemas.microsoft.com/office/drawing/2016/5/13/chartex" xmlns:cx8="http://schemas.microsoft.com/office/drawing/2016/5/14/chartex" xmlns:mc="http://schemas.openxmlformats.org/markup-compatibility/2006" xmlns:aink="http://schemas.microsoft.com/office/drawing/2016/ink" xmlns:am3d="http://schemas.microsoft.com/office/drawing/2017/model3d" xmlns:o="urn:schemas-microsoft-com:office:office" xmlns:oel="http://schemas.microsoft.com/office/2019/extlst" xmlns:r="http://schemas.openxmlformats.org/officeDocument/2006/relationships" xmlns:m="http://schemas.openxmlformats.org/officeDocument/2006/math" xmlns:v="urn:schemas-microsoft-com:vml" xmlns:wp14="http://schemas.microsoft.com/office/word/2010/wordprocessingDrawing" xmlns:wp="http://schemas.openxmlformats.org/drawingml/2006/wordprocessingDrawing" xmlns:w10="urn:schemas-microsoft-com:office:word" xmlns:w="http://schemas.openxmlformats.org/wordprocessingml/2006/main" xmlns:w14="http://schemas.microsoft.com/office/word/2010/wordml" xmlns:w15="http://schemas.microsoft.com/office/word/2012/wordml" xmlns:w16cex="http://schemas.microsoft.com/office/word/2018/wordml/cex" xmlns:w16cid="http://schemas.microsoft.com/office/word/2016/wordml/cid" xmlns:w16="http://schemas.microsoft.com/office/word/2018/wordml" xmlns:w16du="http://schemas.microsoft.com/office/word/2023/wordml/word16du" xmlns:w16sdtdh="http://schemas.microsoft.com/office/word/2020/wordml/sdtdatahash" xmlns:w16sdtfl="http://schemas.microsoft.com/office/word/2024/wordml/sdtformatlock" xmlns:w16se="http://schemas.microsoft.com/office/word/2015/wordml/symex" xmlns:wpg="http://schemas.microsoft.com/office/word/2010/wordprocessingGroup" xmlns:wpi="http://schemas.microsoft.com/office/word/2010/wordprocessingInk" xmlns:wne="http://schemas.microsoft.com/office/word/2006/wordml" xmlns:wps="http://schemas.microsoft.com/office/word/2010/wordprocessingShape" mc:Ignorable="w14 w15 w16se w16cid w16 w16cex w16sdtdh w16sdtfl w16du wp14">
   <w:body>
     <w:p>
       <w:pPr>
@@ -39,31 +39,13 @@
         <w:rPr>
           <w:rFonts w:ascii="Cambria" w:hAnsi="Cambria" w:cs="Arial"/>
         </w:rPr>
-        <w:t>US Resident</w:t>
-      </w:r>
-      <w:r>
-        <w:rPr>
-          <w:rFonts w:ascii="Cambria" w:hAnsi="Cambria" w:cs="Arial"/>
-        </w:rPr>
-        <w:t xml:space="preserve"> | </w:t>
-      </w:r>
-      <w:r>
-        <w:rPr>
-          <w:rFonts w:ascii="Segoe UI Symbol" w:hAnsi="Segoe UI Symbol" w:cs="Segoe UI Symbol"/>
-        </w:rPr>
-        <w:t>🕻</w:t>
-      </w:r>
-      <w:r>
-        <w:rPr>
-          <w:rFonts w:ascii="Cambria" w:hAnsi="Cambria" w:cs="Arial"/>
-        </w:rPr>
-        <w:t xml:space="preserve"> (404)953-3562 | </w:t>
-      </w:r>
-      <w:r>
-        <w:rPr>
-          <w:rFonts w:ascii="Segoe UI Symbol" w:hAnsi="Segoe UI Symbol" w:cs="Segoe UI Symbol"/>
-        </w:rPr>
-        <w:t>✉</w:t>
+        <w:t xml:space="preserve">US Resident | </w:t>
+      </w:r>
+      <w:r>
+        <w:rPr>
+          <w:rFonts w:ascii="Cambria" w:hAnsi="Cambria" w:cs="Arial"/>
+        </w:rPr>
+        <w:t xml:space="preserve">(404)953-3562 | </w:t>
       </w:r>
       <w:r>
         <w:rPr>
@@ -92,11 +74,19 @@
         </w:rPr>
         <w:t xml:space="preserve">| </w:t>
       </w:r>
-      <w:r>
-        <w:rPr>
-          <w:rFonts w:ascii="Cambria" w:hAnsi="Cambria" w:cs="Arial"/>
-        </w:rPr>
-        <w:t xml:space="preserve">Github: </w:t>
+      <w:proofErr w:type="spellStart"/>
+      <w:r>
+        <w:rPr>
+          <w:rFonts w:ascii="Cambria" w:hAnsi="Cambria" w:cs="Arial"/>
+        </w:rPr>
+        <w:t>Github</w:t>
+      </w:r>
+      <w:proofErr w:type="spellEnd"/>
+      <w:r>
+        <w:rPr>
+          <w:rFonts w:ascii="Cambria" w:hAnsi="Cambria" w:cs="Arial"/>
+        </w:rPr>
+        <w:t xml:space="preserve">: </w:t>
       </w:r>
       <w:hyperlink r:id="rId8" w:history="1">
         <w:r>
@@ -104,8 +94,17 @@
             <w:rStyle w:val="Hyperlink"/>
             <w:rFonts w:ascii="Cambria" w:hAnsi="Cambria" w:cs="Arial"/>
           </w:rPr>
-          <w:t>github.com/mr-sagarmandal</w:t>
+          <w:t>github.com/</w:t>
         </w:r>
+        <w:proofErr w:type="spellStart"/>
+        <w:r>
+          <w:rPr>
+            <w:rStyle w:val="Hyperlink"/>
+            <w:rFonts w:ascii="Cambria" w:hAnsi="Cambria" w:cs="Arial"/>
+          </w:rPr>
+          <w:t>mr-sagarmandal</w:t>
+        </w:r>
+        <w:proofErr w:type="spellEnd"/>
       </w:hyperlink>
       <w:r>
         <w:rPr>
@@ -113,14 +112,6 @@
         </w:rPr>
         <w:t xml:space="preserve"> | </w:t>
       </w:r>
-    </w:p>
-    <w:p>
-      <w:pPr>
-        <w:spacing w:after="0"/>
-        <w:rPr>
-          <w:rFonts w:ascii="Cambria" w:hAnsi="Cambria" w:cs="Arial"/>
-        </w:rPr>
-      </w:pPr>
       <w:r>
         <w:rPr>
           <w:rFonts w:ascii="Cambria" w:hAnsi="Cambria" w:cs="Arial"/>
@@ -139,9 +130,30 @@
             <w:rStyle w:val="Hyperlink"/>
             <w:rFonts w:ascii="Cambria" w:hAnsi="Cambria" w:cs="Arial"/>
           </w:rPr>
-          <w:t>https://www.linkedin.com/in/sagar-mandal/</w:t>
+          <w:t>linkedin.com/in/sagar-mandal/</w:t>
         </w:r>
       </w:hyperlink>
+      <w:r>
+        <w:rPr>
+          <w:rFonts w:ascii="Cambria" w:hAnsi="Cambria"/>
+        </w:rPr>
+        <w:t xml:space="preserve"> | Website: </w:t>
+      </w:r>
+      <w:hyperlink r:id="rId10" w:history="1">
+        <w:r>
+          <w:rPr>
+            <w:rStyle w:val="Hyperlink"/>
+            <w:rFonts w:ascii="Cambria" w:hAnsi="Cambria"/>
+          </w:rPr>
+          <w:t>https://mr-sagarmandal.github.io/</w:t>
+        </w:r>
+      </w:hyperlink>
+      <w:r>
+        <w:rPr>
+          <w:rFonts w:ascii="Cambria" w:hAnsi="Cambria"/>
+        </w:rPr>
+        <w:t xml:space="preserve"> </w:t>
+      </w:r>
     </w:p>
     <w:p>
       <w:pPr>
@@ -204,21 +216,7 @@
           <w:rFonts w:ascii="Cambria" w:hAnsi="Cambria" w:cs="Arial"/>
           <w:color w:val="auto"/>
         </w:rPr>
-        <w:t xml:space="preserve">Software Engineer </w:t>
-      </w:r>
-      <w:r>
-        <w:rPr>
-          <w:rFonts w:ascii="Cambria" w:hAnsi="Cambria" w:cs="Arial"/>
-          <w:color w:val="auto"/>
-        </w:rPr>
-        <w:t xml:space="preserve">2 </w:t>
-      </w:r>
-      <w:r>
-        <w:rPr>
-          <w:rFonts w:ascii="Cambria" w:hAnsi="Cambria" w:cs="Arial"/>
-          <w:color w:val="auto"/>
-        </w:rPr>
-        <w:t>| Microsoft | Jul 20</w:t>
+        <w:t>Software Engineer | Microsoft | Jul 20</w:t>
       </w:r>
       <w:r>
         <w:rPr>
@@ -240,6 +238,23 @@
           <w:color w:val="auto"/>
         </w:rPr>
         <w:t>Present</w:t>
+      </w:r>
+    </w:p>
+    <w:p>
+      <w:pPr>
+        <w:pStyle w:val="Heading3"/>
+        <w:spacing w:before="120"/>
+        <w:rPr>
+          <w:rFonts w:ascii="Cambria" w:hAnsi="Cambria"/>
+          <w:color w:val="auto"/>
+        </w:rPr>
+      </w:pPr>
+      <w:r>
+        <w:rPr>
+          <w:rFonts w:ascii="Cambria" w:hAnsi="Cambria"/>
+          <w:color w:val="auto"/>
+        </w:rPr>
+        <w:t>Application Provisioning | Jul 2024 – Present</w:t>
       </w:r>
     </w:p>
     <w:p>
@@ -268,37 +283,13 @@
         <w:rPr>
           <w:rFonts w:ascii="Cambria" w:hAnsi="Cambria" w:cs="Arial"/>
         </w:rPr>
-        <w:t xml:space="preserve"> in the Hybrid Identity and Provisioning </w:t>
-      </w:r>
-      <w:r>
-        <w:rPr>
-          <w:rFonts w:ascii="Cambria" w:hAnsi="Cambria" w:cs="Arial"/>
-        </w:rPr>
-        <w:t>T</w:t>
-      </w:r>
-      <w:r>
-        <w:rPr>
-          <w:rFonts w:ascii="Cambria" w:hAnsi="Cambria" w:cs="Arial"/>
-        </w:rPr>
-        <w:t>eam at Microsoft</w:t>
-      </w:r>
-      <w:r>
-        <w:rPr>
-          <w:rFonts w:ascii="Cambria" w:hAnsi="Cambria" w:cs="Arial"/>
-        </w:rPr>
-        <w:t xml:space="preserve">. </w:t>
-      </w:r>
-      <w:r>
-        <w:rPr>
-          <w:rFonts w:ascii="Cambria" w:hAnsi="Cambria" w:cs="Arial"/>
-        </w:rPr>
-        <w:t>In my role, I</w:t>
-      </w:r>
-      <w:r>
-        <w:rPr>
-          <w:rFonts w:ascii="Cambria" w:hAnsi="Cambria" w:cs="Arial"/>
-        </w:rPr>
-        <w:t>:</w:t>
+        <w:t>ing</w:t>
+      </w:r>
+      <w:r>
+        <w:rPr>
+          <w:rFonts w:ascii="Cambria" w:hAnsi="Cambria" w:cs="Arial"/>
+        </w:rPr>
+        <w:t xml:space="preserve"> on the Identity Provisioning Service:</w:t>
       </w:r>
     </w:p>
     <w:p>
@@ -313,19 +304,25 @@
         <w:rPr>
           <w:rFonts w:ascii="Cambria" w:hAnsi="Cambria" w:cs="Arial"/>
         </w:rPr>
-        <w:t>Maintain</w:t>
-      </w:r>
-      <w:r>
-        <w:rPr>
-          <w:rFonts w:ascii="Cambria" w:hAnsi="Cambria" w:cs="Arial"/>
-        </w:rPr>
-        <w:t xml:space="preserve"> globally deployed services that process ~2+ billion events per day.</w:t>
-      </w:r>
-      <w:r>
-        <w:rPr>
-          <w:rFonts w:ascii="Cambria" w:hAnsi="Cambria" w:cs="Arial"/>
-        </w:rPr>
-        <w:t xml:space="preserve"> These services help enterprises monitor their on-premises Identity Infrastructure and Identities synchronization with cloud.</w:t>
+        <w:t>Design, develop, and maintain globally distributed identity provisioning service</w:t>
+      </w:r>
+      <w:r>
+        <w:rPr>
+          <w:rFonts w:ascii="Cambria" w:hAnsi="Cambria" w:cs="Arial"/>
+        </w:rPr>
+        <w:t xml:space="preserve"> synchronizing </w:t>
+      </w:r>
+      <w:r>
+        <w:rPr>
+          <w:rFonts w:ascii="Cambria" w:hAnsi="Cambria" w:cs="Arial"/>
+        </w:rPr>
+        <w:t>millions</w:t>
+      </w:r>
+      <w:r>
+        <w:rPr>
+          <w:rFonts w:ascii="Cambria" w:hAnsi="Cambria" w:cs="Arial"/>
+        </w:rPr>
+        <w:t xml:space="preserve"> of identities per day.</w:t>
       </w:r>
     </w:p>
     <w:p>
@@ -340,25 +337,19 @@
         <w:rPr>
           <w:rFonts w:ascii="Cambria" w:hAnsi="Cambria" w:cs="Arial"/>
         </w:rPr>
-        <w:t xml:space="preserve">Architect and </w:t>
-      </w:r>
-      <w:r>
-        <w:rPr>
-          <w:rFonts w:ascii="Cambria" w:hAnsi="Cambria" w:cs="Arial"/>
-        </w:rPr>
-        <w:t>build</w:t>
-      </w:r>
-      <w:r>
-        <w:rPr>
-          <w:rFonts w:ascii="Cambria" w:hAnsi="Cambria" w:cs="Arial"/>
-        </w:rPr>
-        <w:t xml:space="preserve"> features </w:t>
-      </w:r>
-      <w:r>
-        <w:rPr>
-          <w:rFonts w:ascii="Cambria" w:hAnsi="Cambria" w:cs="Arial"/>
-        </w:rPr>
-        <w:t>to optimize the services and meet customer needs.</w:t>
+        <w:t xml:space="preserve">Lead the </w:t>
+      </w:r>
+      <w:r>
+        <w:rPr>
+          <w:rFonts w:ascii="Cambria" w:hAnsi="Cambria" w:cs="Arial"/>
+        </w:rPr>
+        <w:t xml:space="preserve">development </w:t>
+      </w:r>
+      <w:r>
+        <w:rPr>
+          <w:rFonts w:ascii="Cambria" w:hAnsi="Cambria" w:cs="Arial"/>
+        </w:rPr>
+        <w:t>and validation of new third-party SCIM API-based connectors for inclusion in Entra.</w:t>
       </w:r>
     </w:p>
     <w:p>
@@ -373,49 +364,19 @@
         <w:rPr>
           <w:rFonts w:ascii="Cambria" w:hAnsi="Cambria" w:cs="Arial"/>
         </w:rPr>
-        <w:t>Create</w:t>
-      </w:r>
-      <w:r>
-        <w:rPr>
-          <w:rFonts w:ascii="Cambria" w:hAnsi="Cambria" w:cs="Arial"/>
-        </w:rPr>
-        <w:t xml:space="preserve"> UI components for</w:t>
-      </w:r>
-      <w:r>
-        <w:rPr>
-          <w:rFonts w:ascii="Cambria" w:hAnsi="Cambria" w:cs="Arial"/>
-        </w:rPr>
-        <w:t xml:space="preserve"> front-end with ~</w:t>
-      </w:r>
-      <w:r>
-        <w:rPr>
-          <w:rFonts w:ascii="Cambria" w:hAnsi="Cambria" w:cs="Arial"/>
-        </w:rPr>
-        <w:t>30</w:t>
-      </w:r>
-      <w:r>
-        <w:rPr>
-          <w:rFonts w:ascii="Cambria" w:hAnsi="Cambria" w:cs="Arial"/>
-        </w:rPr>
-        <w:t>k</w:t>
-      </w:r>
-      <w:r>
-        <w:rPr>
-          <w:rFonts w:ascii="Cambria" w:hAnsi="Cambria" w:cs="Arial"/>
-        </w:rPr>
-        <w:t>+</w:t>
-      </w:r>
-      <w:r>
-        <w:rPr>
-          <w:rFonts w:ascii="Cambria" w:hAnsi="Cambria" w:cs="Arial"/>
-        </w:rPr>
-        <w:t xml:space="preserve"> DAU</w:t>
-      </w:r>
-      <w:r>
-        <w:rPr>
-          <w:rFonts w:ascii="Cambria" w:hAnsi="Cambria" w:cs="Arial"/>
-        </w:rPr>
-        <w:t>.</w:t>
+        <w:t xml:space="preserve">Build and </w:t>
+      </w:r>
+      <w:r>
+        <w:rPr>
+          <w:rFonts w:ascii="Cambria" w:hAnsi="Cambria" w:cs="Arial"/>
+        </w:rPr>
+        <w:t>maintain</w:t>
+      </w:r>
+      <w:r>
+        <w:rPr>
+          <w:rFonts w:ascii="Cambria" w:hAnsi="Cambria" w:cs="Arial"/>
+        </w:rPr>
+        <w:t xml:space="preserve"> front-end with approximately 100,000+ daily active users.</w:t>
       </w:r>
     </w:p>
     <w:p>
@@ -430,7 +391,266 @@
         <w:rPr>
           <w:rFonts w:ascii="Cambria" w:hAnsi="Cambria" w:cs="Arial"/>
         </w:rPr>
-        <w:t>Own privacy and regulatory compliance for services owned by the team.</w:t>
+        <w:t>Lead the</w:t>
+      </w:r>
+      <w:r>
+        <w:rPr>
+          <w:rFonts w:ascii="Cambria" w:hAnsi="Cambria" w:cs="Arial"/>
+        </w:rPr>
+        <w:t xml:space="preserve"> privacy and </w:t>
+      </w:r>
+      <w:r>
+        <w:rPr>
+          <w:rFonts w:ascii="Cambria" w:hAnsi="Cambria" w:cs="Arial"/>
+        </w:rPr>
+        <w:t xml:space="preserve">EU </w:t>
+      </w:r>
+      <w:r>
+        <w:rPr>
+          <w:rFonts w:ascii="Cambria" w:hAnsi="Cambria" w:cs="Arial"/>
+        </w:rPr>
+        <w:t>regulatory compliance</w:t>
+      </w:r>
+      <w:r>
+        <w:rPr>
+          <w:rFonts w:ascii="Cambria" w:hAnsi="Cambria" w:cs="Arial"/>
+        </w:rPr>
+        <w:t xml:space="preserve"> efforts for</w:t>
+      </w:r>
+      <w:r>
+        <w:rPr>
+          <w:rFonts w:ascii="Cambria" w:hAnsi="Cambria" w:cs="Arial"/>
+        </w:rPr>
+        <w:t xml:space="preserve"> all services managed by the group.</w:t>
+      </w:r>
+    </w:p>
+    <w:p>
+      <w:pPr>
+        <w:pStyle w:val="ListBullet"/>
+        <w:spacing w:before="60" w:after="60" w:line="300" w:lineRule="auto"/>
+        <w:rPr>
+          <w:rFonts w:ascii="Cambria" w:hAnsi="Cambria" w:cs="Arial"/>
+        </w:rPr>
+      </w:pPr>
+      <w:r>
+        <w:rPr>
+          <w:rFonts w:ascii="Cambria" w:hAnsi="Cambria" w:cs="Arial"/>
+        </w:rPr>
+        <w:t>Evangelize</w:t>
+      </w:r>
+      <w:r>
+        <w:rPr>
+          <w:rFonts w:ascii="Cambria" w:hAnsi="Cambria" w:cs="Arial"/>
+        </w:rPr>
+        <w:t xml:space="preserve"> </w:t>
+      </w:r>
+      <w:r>
+        <w:rPr>
+          <w:rFonts w:ascii="Cambria" w:hAnsi="Cambria" w:cs="Arial"/>
+        </w:rPr>
+        <w:t>the use of AI tools to improve developer productivity including creating MCP and search indexes for internal documentation and libraries</w:t>
+      </w:r>
+      <w:r>
+        <w:rPr>
+          <w:rFonts w:ascii="Cambria" w:hAnsi="Cambria" w:cs="Arial"/>
+        </w:rPr>
+        <w:t xml:space="preserve"> for coding agent consumption.</w:t>
+      </w:r>
+      <w:r>
+        <w:rPr>
+          <w:rFonts w:ascii="Cambria" w:hAnsi="Cambria" w:cs="Arial"/>
+        </w:rPr>
+        <w:br/>
+      </w:r>
+      <w:r>
+        <w:rPr>
+          <w:rFonts w:ascii="Cambria" w:hAnsi="Cambria" w:cs="Arial"/>
+          <w:b/>
+          <w:bCs/>
+        </w:rPr>
+        <w:t>Skills</w:t>
+      </w:r>
+      <w:r>
+        <w:rPr>
+          <w:rFonts w:ascii="Cambria" w:hAnsi="Cambria" w:cs="Arial"/>
+        </w:rPr>
+        <w:t xml:space="preserve">: Azure Services, </w:t>
+      </w:r>
+      <w:proofErr w:type="spellStart"/>
+      <w:r>
+        <w:rPr>
+          <w:rFonts w:ascii="Cambria" w:hAnsi="Cambria" w:cs="Arial"/>
+        </w:rPr>
+        <w:t>CosmosDB</w:t>
+      </w:r>
+      <w:proofErr w:type="spellEnd"/>
+      <w:r>
+        <w:rPr>
+          <w:rFonts w:ascii="Cambria" w:hAnsi="Cambria" w:cs="Arial"/>
+        </w:rPr>
+        <w:t>, C#, .NET, Typescript, SCIM</w:t>
+      </w:r>
+    </w:p>
+    <w:p>
+      <w:pPr>
+        <w:pStyle w:val="Heading3"/>
+        <w:spacing w:before="120" w:line="240" w:lineRule="auto"/>
+        <w:rPr>
+          <w:rFonts w:ascii="Cambria" w:hAnsi="Cambria"/>
+          <w:color w:val="auto"/>
+        </w:rPr>
+      </w:pPr>
+      <w:r>
+        <w:rPr>
+          <w:rFonts w:ascii="Cambria" w:hAnsi="Cambria"/>
+          <w:color w:val="auto"/>
+        </w:rPr>
+        <w:t>Hybrid Identity Team and Provisioning Logs | Jul 2020 – Ju</w:t>
+      </w:r>
+      <w:r>
+        <w:rPr>
+          <w:rFonts w:ascii="Cambria" w:hAnsi="Cambria"/>
+          <w:color w:val="auto"/>
+        </w:rPr>
+        <w:t>n</w:t>
+      </w:r>
+      <w:r>
+        <w:rPr>
+          <w:rFonts w:ascii="Cambria" w:hAnsi="Cambria"/>
+          <w:color w:val="auto"/>
+        </w:rPr>
+        <w:t xml:space="preserve"> 2024</w:t>
+      </w:r>
+    </w:p>
+    <w:p>
+      <w:pPr>
+        <w:pStyle w:val="ListBullet"/>
+        <w:numPr>
+          <w:ilvl w:val="0"/>
+          <w:numId w:val="0"/>
+        </w:numPr>
+        <w:tabs>
+          <w:tab w:val="left" w:pos="4590"/>
+        </w:tabs>
+        <w:spacing w:before="60" w:after="60" w:line="300" w:lineRule="auto"/>
+        <w:ind w:left="216" w:hanging="216"/>
+        <w:rPr>
+          <w:rFonts w:ascii="Cambria" w:hAnsi="Cambria" w:cs="Arial"/>
+        </w:rPr>
+      </w:pPr>
+      <w:r>
+        <w:rPr>
+          <w:rFonts w:ascii="Cambria" w:hAnsi="Cambria" w:cs="Arial"/>
+        </w:rPr>
+        <w:t xml:space="preserve">Worked </w:t>
+      </w:r>
+      <w:r>
+        <w:rPr>
+          <w:rFonts w:ascii="Cambria" w:hAnsi="Cambria" w:cs="Arial"/>
+        </w:rPr>
+        <w:t>on</w:t>
+      </w:r>
+      <w:r>
+        <w:rPr>
+          <w:rFonts w:ascii="Cambria" w:hAnsi="Cambria" w:cs="Arial"/>
+        </w:rPr>
+        <w:t xml:space="preserve"> the Hybrid Identity and Provisioning Logs </w:t>
+      </w:r>
+      <w:r>
+        <w:rPr>
+          <w:rFonts w:ascii="Cambria" w:hAnsi="Cambria" w:cs="Arial"/>
+        </w:rPr>
+        <w:t>services</w:t>
+      </w:r>
+      <w:r>
+        <w:rPr>
+          <w:rFonts w:ascii="Cambria" w:hAnsi="Cambria" w:cs="Arial"/>
+        </w:rPr>
+        <w:t>:</w:t>
+      </w:r>
+    </w:p>
+    <w:p>
+      <w:pPr>
+        <w:pStyle w:val="ListBullet"/>
+        <w:spacing w:before="60" w:after="60" w:line="300" w:lineRule="auto"/>
+        <w:rPr>
+          <w:rFonts w:ascii="Cambria" w:hAnsi="Cambria" w:cs="Arial"/>
+        </w:rPr>
+      </w:pPr>
+      <w:r>
+        <w:rPr>
+          <w:rFonts w:ascii="Cambria" w:hAnsi="Cambria" w:cs="Arial"/>
+        </w:rPr>
+        <w:t xml:space="preserve">Maintained globally deployed services that process 2+ billion </w:t>
+      </w:r>
+      <w:r>
+        <w:rPr>
+          <w:rFonts w:ascii="Cambria" w:hAnsi="Cambria" w:cs="Arial"/>
+        </w:rPr>
+        <w:t>events</w:t>
+      </w:r>
+      <w:r>
+        <w:rPr>
+          <w:rFonts w:ascii="Cambria" w:hAnsi="Cambria" w:cs="Arial"/>
+        </w:rPr>
+        <w:t xml:space="preserve"> per day. These services help enterprises monitor their on-premises identity infrastructure and identit</w:t>
+      </w:r>
+      <w:r>
+        <w:rPr>
+          <w:rFonts w:ascii="Cambria" w:hAnsi="Cambria" w:cs="Arial"/>
+        </w:rPr>
+        <w:t>y</w:t>
+      </w:r>
+      <w:r>
+        <w:rPr>
+          <w:rFonts w:ascii="Cambria" w:hAnsi="Cambria" w:cs="Arial"/>
+        </w:rPr>
+        <w:t xml:space="preserve"> synchronization.</w:t>
+      </w:r>
+    </w:p>
+    <w:p>
+      <w:pPr>
+        <w:pStyle w:val="ListBullet"/>
+        <w:spacing w:before="60" w:after="60" w:line="300" w:lineRule="auto"/>
+        <w:rPr>
+          <w:rFonts w:ascii="Cambria" w:hAnsi="Cambria" w:cs="Arial"/>
+        </w:rPr>
+      </w:pPr>
+      <w:r>
+        <w:rPr>
+          <w:rFonts w:ascii="Cambria" w:hAnsi="Cambria" w:cs="Arial"/>
+        </w:rPr>
+        <w:t>Developed</w:t>
+      </w:r>
+      <w:r>
+        <w:rPr>
+          <w:rFonts w:ascii="Cambria" w:hAnsi="Cambria" w:cs="Arial"/>
+        </w:rPr>
+        <w:t xml:space="preserve"> UI components for front-end with 30k</w:t>
+      </w:r>
+      <w:r>
+        <w:rPr>
+          <w:rFonts w:ascii="Cambria" w:hAnsi="Cambria" w:cs="Arial"/>
+        </w:rPr>
+        <w:t>+</w:t>
+      </w:r>
+      <w:r>
+        <w:rPr>
+          <w:rFonts w:ascii="Cambria" w:hAnsi="Cambria" w:cs="Arial"/>
+        </w:rPr>
+        <w:t xml:space="preserve"> </w:t>
+      </w:r>
+      <w:r>
+        <w:rPr>
+          <w:rFonts w:ascii="Cambria" w:hAnsi="Cambria" w:cs="Arial"/>
+        </w:rPr>
+        <w:t>daily active users</w:t>
+      </w:r>
+      <w:r>
+        <w:rPr>
+          <w:rFonts w:ascii="Cambria" w:hAnsi="Cambria" w:cs="Arial"/>
+        </w:rPr>
+        <w:t>.</w:t>
       </w:r>
     </w:p>
     <w:p>
@@ -464,7 +684,41 @@
         <w:rPr>
           <w:rFonts w:ascii="Cambria" w:hAnsi="Cambria" w:cs="Arial"/>
         </w:rPr>
-        <w:t xml:space="preserve">Kafka/ Eventhub, C#, .NET, </w:t>
+        <w:t xml:space="preserve">Kafka/ </w:t>
+      </w:r>
+      <w:proofErr w:type="spellStart"/>
+      <w:r>
+        <w:rPr>
+          <w:rFonts w:ascii="Cambria" w:hAnsi="Cambria" w:cs="Arial"/>
+        </w:rPr>
+        <w:t>Eventhub</w:t>
+      </w:r>
+      <w:proofErr w:type="spellEnd"/>
+      <w:r>
+        <w:rPr>
+          <w:rFonts w:ascii="Cambria" w:hAnsi="Cambria" w:cs="Arial"/>
+        </w:rPr>
+        <w:t xml:space="preserve">, </w:t>
+      </w:r>
+      <w:proofErr w:type="spellStart"/>
+      <w:r>
+        <w:rPr>
+          <w:rFonts w:ascii="Cambria" w:hAnsi="Cambria" w:cs="Arial"/>
+        </w:rPr>
+        <w:t>CosmosDB</w:t>
+      </w:r>
+      <w:proofErr w:type="spellEnd"/>
+      <w:r>
+        <w:rPr>
+          <w:rFonts w:ascii="Cambria" w:hAnsi="Cambria" w:cs="Arial"/>
+        </w:rPr>
+        <w:t xml:space="preserve">, </w:t>
+      </w:r>
+      <w:r>
+        <w:rPr>
+          <w:rFonts w:ascii="Cambria" w:hAnsi="Cambria" w:cs="Arial"/>
+        </w:rPr>
+        <w:t xml:space="preserve">C#, .NET, </w:t>
       </w:r>
       <w:r>
         <w:rPr>
@@ -563,19 +817,19 @@
         <w:rPr>
           <w:rFonts w:ascii="Cambria" w:hAnsi="Cambria" w:cs="Arial"/>
         </w:rPr>
-        <w:t>in</w:t>
-      </w:r>
-      <w:r>
-        <w:rPr>
-          <w:rFonts w:ascii="Cambria" w:hAnsi="Cambria" w:cs="Arial"/>
-        </w:rPr>
-        <w:t xml:space="preserve"> the Velocity Imaging Informatics </w:t>
-      </w:r>
-      <w:r>
-        <w:rPr>
-          <w:rFonts w:ascii="Cambria" w:hAnsi="Cambria" w:cs="Arial"/>
-        </w:rPr>
-        <w:t>team</w:t>
+        <w:t xml:space="preserve">on </w:t>
+      </w:r>
+      <w:r>
+        <w:rPr>
+          <w:rFonts w:ascii="Cambria" w:hAnsi="Cambria" w:cs="Arial"/>
+        </w:rPr>
+        <w:t xml:space="preserve">the Velocity Imaging Informatics </w:t>
+      </w:r>
+      <w:r>
+        <w:rPr>
+          <w:rFonts w:ascii="Cambria" w:hAnsi="Cambria" w:cs="Arial"/>
+        </w:rPr>
+        <w:t>software</w:t>
       </w:r>
       <w:r>
         <w:rPr>
@@ -677,7 +931,19 @@
         <w:rPr>
           <w:rFonts w:ascii="Cambria" w:hAnsi="Cambria" w:cs="Arial"/>
         </w:rPr>
-        <w:t xml:space="preserve">cloud hosted service which </w:t>
+        <w:t>cloud</w:t>
+      </w:r>
+      <w:r>
+        <w:rPr>
+          <w:rFonts w:ascii="Cambria" w:hAnsi="Cambria" w:cs="Arial"/>
+        </w:rPr>
+        <w:t>-</w:t>
+      </w:r>
+      <w:r>
+        <w:rPr>
+          <w:rFonts w:ascii="Cambria" w:hAnsi="Cambria" w:cs="Arial"/>
+        </w:rPr>
+        <w:t xml:space="preserve">hosted service which </w:t>
       </w:r>
       <w:r>
         <w:rPr>
@@ -689,46 +955,13 @@
         <w:rPr>
           <w:rFonts w:ascii="Cambria" w:hAnsi="Cambria" w:cs="Arial"/>
         </w:rPr>
-        <w:t>work with medical images on the go</w:t>
+        <w:t>work with medical images</w:t>
       </w:r>
       <w:r>
         <w:rPr>
           <w:rFonts w:ascii="Cambria" w:hAnsi="Cambria" w:cs="Arial"/>
         </w:rPr>
         <w:t>.</w:t>
-      </w:r>
-    </w:p>
-    <w:p>
-      <w:pPr>
-        <w:pStyle w:val="ListBullet"/>
-        <w:spacing w:before="60" w:afterLines="60" w:after="144" w:line="300" w:lineRule="auto"/>
-        <w:rPr>
-          <w:rFonts w:ascii="Cambria" w:hAnsi="Cambria" w:cs="Arial"/>
-        </w:rPr>
-      </w:pPr>
-      <w:r>
-        <w:rPr>
-          <w:rFonts w:ascii="Cambria" w:hAnsi="Cambria" w:cs="Arial"/>
-        </w:rPr>
-        <w:t xml:space="preserve">Developed </w:t>
-      </w:r>
-      <w:r>
-        <w:rPr>
-          <w:rFonts w:ascii="Cambria" w:hAnsi="Cambria" w:cs="Arial"/>
-        </w:rPr>
-        <w:t xml:space="preserve">and maintained </w:t>
-      </w:r>
-      <w:r>
-        <w:rPr>
-          <w:rFonts w:ascii="Cambria" w:hAnsi="Cambria" w:cs="Arial"/>
-        </w:rPr>
-        <w:t xml:space="preserve">visual and backend components of the imaging </w:t>
-      </w:r>
-      <w:r>
-        <w:rPr>
-          <w:rFonts w:ascii="Cambria" w:hAnsi="Cambria" w:cs="Arial"/>
-        </w:rPr>
-        <w:t>software.</w:t>
       </w:r>
     </w:p>
     <w:p>
@@ -762,18 +995,6 @@
         <w:rPr>
           <w:rFonts w:ascii="Cambria" w:hAnsi="Cambria" w:cs="Arial"/>
         </w:rPr>
-        <w:t>Containers</w:t>
-      </w:r>
-      <w:r>
-        <w:rPr>
-          <w:rFonts w:ascii="Cambria" w:hAnsi="Cambria" w:cs="Arial"/>
-        </w:rPr>
-        <w:t xml:space="preserve">, </w:t>
-      </w:r>
-      <w:r>
-        <w:rPr>
-          <w:rFonts w:ascii="Cambria" w:hAnsi="Cambria" w:cs="Arial"/>
-        </w:rPr>
         <w:t xml:space="preserve">Kubernetes, </w:t>
       </w:r>
       <w:r>
@@ -797,180 +1018,8 @@
     </w:p>
     <w:p>
       <w:pPr>
-        <w:pStyle w:val="Heading2"/>
-        <w:rPr>
-          <w:rFonts w:ascii="Cambria" w:hAnsi="Cambria" w:cs="Arial"/>
-          <w:color w:val="auto"/>
-        </w:rPr>
-      </w:pPr>
-      <w:r>
-        <w:rPr>
-          <w:rFonts w:ascii="Cambria" w:hAnsi="Cambria" w:cs="Arial"/>
-          <w:color w:val="auto"/>
-        </w:rPr>
-        <w:t xml:space="preserve">Software Engineering </w:t>
-      </w:r>
-      <w:r>
-        <w:rPr>
-          <w:rFonts w:ascii="Cambria" w:hAnsi="Cambria" w:cs="Arial"/>
-          <w:color w:val="auto"/>
-        </w:rPr>
-        <w:t xml:space="preserve">Intern | Intuitive Surgical | May </w:t>
-      </w:r>
-      <w:r>
-        <w:rPr>
-          <w:rFonts w:ascii="Cambria" w:hAnsi="Cambria" w:cs="Arial"/>
-          <w:color w:val="auto"/>
-        </w:rPr>
-        <w:t>20</w:t>
-      </w:r>
-      <w:r>
-        <w:rPr>
-          <w:rFonts w:ascii="Cambria" w:hAnsi="Cambria" w:cs="Arial"/>
-          <w:color w:val="auto"/>
-        </w:rPr>
-        <w:t xml:space="preserve">17 – Aug </w:t>
-      </w:r>
-      <w:r>
-        <w:rPr>
-          <w:rFonts w:ascii="Cambria" w:hAnsi="Cambria" w:cs="Arial"/>
-          <w:color w:val="auto"/>
-        </w:rPr>
-        <w:t>20</w:t>
-      </w:r>
-      <w:r>
-        <w:rPr>
-          <w:rFonts w:ascii="Cambria" w:hAnsi="Cambria" w:cs="Arial"/>
-          <w:color w:val="auto"/>
-        </w:rPr>
-        <w:t>17</w:t>
-      </w:r>
-    </w:p>
-    <w:p>
-      <w:pPr>
-        <w:pStyle w:val="ListBullet"/>
-        <w:spacing w:before="60" w:after="0" w:line="300" w:lineRule="auto"/>
-        <w:rPr>
-          <w:rFonts w:ascii="Cambria" w:hAnsi="Cambria" w:cs="Arial"/>
-        </w:rPr>
-      </w:pPr>
-      <w:r>
-        <w:rPr>
-          <w:rFonts w:ascii="Cambria" w:hAnsi="Cambria" w:cs="Arial"/>
-        </w:rPr>
-        <w:t>Interned at the Imaging Division of Intuitive Surgical where I</w:t>
-      </w:r>
-      <w:r>
-        <w:rPr>
-          <w:rFonts w:ascii="Cambria" w:hAnsi="Cambria" w:cs="Arial"/>
-        </w:rPr>
-        <w:t xml:space="preserve"> develop</w:t>
-      </w:r>
-      <w:r>
-        <w:rPr>
-          <w:rFonts w:ascii="Cambria" w:hAnsi="Cambria" w:cs="Arial"/>
-        </w:rPr>
-        <w:t>ed a</w:t>
-      </w:r>
-      <w:r>
-        <w:rPr>
-          <w:rFonts w:ascii="Cambria" w:hAnsi="Cambria" w:cs="Arial"/>
-        </w:rPr>
-        <w:t xml:space="preserve"> </w:t>
-      </w:r>
-      <w:r>
-        <w:rPr>
-          <w:rFonts w:ascii="Cambria" w:hAnsi="Cambria" w:cs="Arial"/>
-        </w:rPr>
-        <w:t xml:space="preserve">software toolset to </w:t>
-      </w:r>
-      <w:r>
-        <w:rPr>
-          <w:rFonts w:ascii="Cambria" w:hAnsi="Cambria" w:cs="Arial"/>
-        </w:rPr>
-        <w:t>test</w:t>
-      </w:r>
-      <w:r>
-        <w:rPr>
-          <w:rFonts w:ascii="Cambria" w:hAnsi="Cambria" w:cs="Arial"/>
-        </w:rPr>
-        <w:t xml:space="preserve"> and valida</w:t>
-      </w:r>
-      <w:r>
-        <w:rPr>
-          <w:rFonts w:ascii="Cambria" w:hAnsi="Cambria" w:cs="Arial"/>
-        </w:rPr>
-        <w:t xml:space="preserve">te </w:t>
-      </w:r>
-      <w:r>
-        <w:rPr>
-          <w:rFonts w:ascii="Cambria" w:hAnsi="Cambria" w:cs="Arial"/>
-        </w:rPr>
-        <w:t>image q</w:t>
-      </w:r>
-      <w:r>
-        <w:rPr>
-          <w:rFonts w:ascii="Cambria" w:hAnsi="Cambria" w:cs="Arial"/>
-        </w:rPr>
-        <w:t xml:space="preserve">uality of </w:t>
-      </w:r>
-      <w:r>
-        <w:rPr>
-          <w:rFonts w:ascii="Cambria" w:hAnsi="Cambria" w:cs="Arial"/>
-        </w:rPr>
-        <w:t>e</w:t>
-      </w:r>
-      <w:r>
-        <w:rPr>
-          <w:rFonts w:ascii="Cambria" w:hAnsi="Cambria" w:cs="Arial"/>
-        </w:rPr>
-        <w:t>ndoscope</w:t>
-      </w:r>
-      <w:r>
-        <w:rPr>
-          <w:rFonts w:ascii="Cambria" w:hAnsi="Cambria" w:cs="Arial"/>
-        </w:rPr>
-        <w:t xml:space="preserve"> cameras</w:t>
-      </w:r>
-      <w:r>
-        <w:rPr>
-          <w:rFonts w:ascii="Cambria" w:hAnsi="Cambria" w:cs="Arial"/>
-        </w:rPr>
-        <w:t>.</w:t>
-      </w:r>
-    </w:p>
-    <w:p>
-      <w:pPr>
-        <w:pStyle w:val="ListBullet"/>
-        <w:numPr>
-          <w:ilvl w:val="0"/>
-          <w:numId w:val="0"/>
-        </w:numPr>
-        <w:spacing w:before="60" w:after="0" w:line="300" w:lineRule="auto"/>
-        <w:ind w:left="216"/>
-        <w:rPr>
-          <w:rFonts w:ascii="Cambria" w:hAnsi="Cambria" w:cs="Arial"/>
-        </w:rPr>
-      </w:pPr>
-      <w:r>
-        <w:rPr>
-          <w:rFonts w:ascii="Cambria" w:hAnsi="Cambria" w:cs="Arial"/>
-          <w:b/>
-          <w:bCs/>
-        </w:rPr>
-        <w:t>Skills</w:t>
-      </w:r>
-      <w:r>
-        <w:rPr>
-          <w:rFonts w:ascii="Cambria" w:hAnsi="Cambria" w:cs="Arial"/>
-        </w:rPr>
-        <w:t>: Python, C++, Socket.io, JavaScript</w:t>
-      </w:r>
-    </w:p>
-    <w:p>
-      <w:pPr>
         <w:pStyle w:val="Heading1"/>
-        <w:spacing w:before="240" w:line="360" w:lineRule="auto"/>
+        <w:spacing w:before="120"/>
         <w:rPr>
           <w:rFonts w:ascii="Cambria" w:hAnsi="Cambria" w:cs="Arial"/>
           <w:color w:val="002060"/>
@@ -984,152 +1033,6 @@
           <w:u w:val="single"/>
         </w:rPr>
         <w:t>Skills</w:t>
-      </w:r>
-    </w:p>
-    <w:p>
-      <w:pPr>
-        <w:pStyle w:val="ListBullet"/>
-        <w:numPr>
-          <w:ilvl w:val="0"/>
-          <w:numId w:val="0"/>
-        </w:numPr>
-        <w:spacing w:line="300" w:lineRule="auto"/>
-        <w:rPr>
-          <w:rFonts w:ascii="Cambria" w:hAnsi="Cambria" w:cs="Arial"/>
-        </w:rPr>
-      </w:pPr>
-      <w:r>
-        <w:rPr>
-          <w:rFonts w:ascii="Cambria" w:hAnsi="Cambria" w:cs="Arial"/>
-          <w:b/>
-        </w:rPr>
-        <w:t>Languages</w:t>
-      </w:r>
-      <w:r>
-        <w:rPr>
-          <w:rFonts w:ascii="Cambria" w:hAnsi="Cambria" w:cs="Arial"/>
-        </w:rPr>
-        <w:t xml:space="preserve">: </w:t>
-      </w:r>
-      <w:r>
-        <w:rPr>
-          <w:rFonts w:ascii="Cambria" w:hAnsi="Cambria" w:cs="Arial"/>
-          <w:bCs/>
-          <w:caps/>
-        </w:rPr>
-        <w:t>C#,</w:t>
-      </w:r>
-      <w:r>
-        <w:rPr>
-          <w:rFonts w:ascii="Cambria" w:hAnsi="Cambria" w:cs="Arial"/>
-          <w:b/>
-          <w:caps/>
-        </w:rPr>
-        <w:t xml:space="preserve"> </w:t>
-      </w:r>
-      <w:r>
-        <w:rPr>
-          <w:rFonts w:ascii="Cambria" w:hAnsi="Cambria" w:cs="Arial"/>
-        </w:rPr>
-        <w:t>Python</w:t>
-      </w:r>
-      <w:r>
-        <w:rPr>
-          <w:rFonts w:ascii="Cambria" w:hAnsi="Cambria" w:cs="Arial"/>
-          <w:b/>
-          <w:caps/>
-        </w:rPr>
-        <w:t xml:space="preserve">, </w:t>
-      </w:r>
-      <w:r>
-        <w:rPr>
-          <w:rFonts w:ascii="Cambria" w:hAnsi="Cambria" w:cs="Arial"/>
-        </w:rPr>
-        <w:t>C++</w:t>
-      </w:r>
-      <w:r>
-        <w:rPr>
-          <w:rFonts w:ascii="Cambria" w:hAnsi="Cambria" w:cs="Arial"/>
-          <w:b/>
-          <w:caps/>
-        </w:rPr>
-        <w:t xml:space="preserve">, </w:t>
-      </w:r>
-      <w:r>
-        <w:rPr>
-          <w:rFonts w:ascii="Cambria" w:hAnsi="Cambria" w:cs="Arial"/>
-        </w:rPr>
-        <w:t>Java</w:t>
-      </w:r>
-      <w:r>
-        <w:rPr>
-          <w:rFonts w:ascii="Cambria" w:hAnsi="Cambria" w:cs="Arial"/>
-          <w:b/>
-          <w:caps/>
-        </w:rPr>
-        <w:t>,</w:t>
-      </w:r>
-      <w:r>
-        <w:rPr>
-          <w:rFonts w:ascii="Cambria" w:hAnsi="Cambria" w:cs="Arial"/>
-        </w:rPr>
-        <w:t xml:space="preserve"> SQL, Typescript, Javascript, Go</w:t>
-      </w:r>
-      <w:r>
-        <w:rPr>
-          <w:rFonts w:ascii="Cambria" w:hAnsi="Cambria" w:cs="Arial"/>
-        </w:rPr>
-        <w:t>, Azure Data Explorer Query Language</w:t>
-      </w:r>
-    </w:p>
-    <w:p>
-      <w:pPr>
-        <w:pStyle w:val="ListBullet"/>
-        <w:numPr>
-          <w:ilvl w:val="0"/>
-          <w:numId w:val="0"/>
-        </w:numPr>
-        <w:spacing w:line="300" w:lineRule="auto"/>
-        <w:rPr>
-          <w:rFonts w:ascii="Cambria" w:hAnsi="Cambria" w:cs="Arial"/>
-        </w:rPr>
-      </w:pPr>
-      <w:r>
-        <w:rPr>
-          <w:rFonts w:ascii="Cambria" w:hAnsi="Cambria" w:cs="Arial"/>
-          <w:b/>
-        </w:rPr>
-        <w:t>Tools/ Frameworks</w:t>
-      </w:r>
-      <w:r>
-        <w:rPr>
-          <w:rFonts w:ascii="Cambria" w:hAnsi="Cambria" w:cs="Arial"/>
-        </w:rPr>
-        <w:t xml:space="preserve">: </w:t>
-      </w:r>
-      <w:r>
-        <w:rPr>
-          <w:rFonts w:ascii="Cambria" w:hAnsi="Cambria" w:cs="Arial"/>
-        </w:rPr>
-        <w:t>AWS/Azure Services,</w:t>
-      </w:r>
-      <w:r>
-        <w:rPr>
-          <w:rFonts w:ascii="Cambria" w:hAnsi="Cambria" w:cs="Arial"/>
-        </w:rPr>
-        <w:t xml:space="preserve"> Kafka/ Eventhub, </w:t>
-      </w:r>
-      <w:r>
-        <w:rPr>
-          <w:rFonts w:ascii="Cambria" w:hAnsi="Cambria" w:cs="Arial"/>
-        </w:rPr>
-        <w:t>Terraform, Angular</w:t>
-      </w:r>
-      <w:r>
-        <w:rPr>
-          <w:rFonts w:ascii="Cambria" w:hAnsi="Cambria" w:cs="Arial"/>
-        </w:rPr>
-        <w:t>, TensorFlow, QT, Dotnet</w:t>
       </w:r>
     </w:p>
     <w:p>
@@ -1149,14 +1052,113 @@
           <w:rFonts w:ascii="Cambria" w:hAnsi="Cambria" w:cs="Arial"/>
           <w:b/>
         </w:rPr>
-        <w:t>Instrumentation</w:t>
-      </w:r>
-      <w:r>
-        <w:rPr>
-          <w:rFonts w:ascii="Cambria" w:hAnsi="Cambria" w:cs="Arial"/>
-        </w:rPr>
-        <w:t xml:space="preserve">: Logic Analyzer, Oscilloscope, FPGA, Microcontrollers, Optical Fiber Splicing </w:t>
-      </w:r>
+        <w:t>Languages</w:t>
+      </w:r>
+      <w:r>
+        <w:rPr>
+          <w:rFonts w:ascii="Cambria" w:hAnsi="Cambria" w:cs="Arial"/>
+          <w:b/>
+        </w:rPr>
+        <w:t xml:space="preserve"> and Frameworks</w:t>
+      </w:r>
+      <w:r>
+        <w:rPr>
+          <w:rFonts w:ascii="Cambria" w:hAnsi="Cambria" w:cs="Arial"/>
+        </w:rPr>
+        <w:t xml:space="preserve">: </w:t>
+      </w:r>
+      <w:r>
+        <w:rPr>
+          <w:rFonts w:ascii="Cambria" w:hAnsi="Cambria" w:cs="Arial"/>
+          <w:bCs/>
+          <w:caps/>
+        </w:rPr>
+        <w:t>C#,</w:t>
+      </w:r>
+      <w:r>
+        <w:rPr>
+          <w:rFonts w:ascii="Cambria" w:hAnsi="Cambria" w:cs="Arial"/>
+          <w:b/>
+          <w:caps/>
+        </w:rPr>
+        <w:t xml:space="preserve"> </w:t>
+      </w:r>
+      <w:r>
+        <w:rPr>
+          <w:rFonts w:ascii="Cambria" w:hAnsi="Cambria" w:cs="Arial"/>
+        </w:rPr>
+        <w:t>Python</w:t>
+      </w:r>
+      <w:r>
+        <w:rPr>
+          <w:rFonts w:ascii="Cambria" w:hAnsi="Cambria" w:cs="Arial"/>
+          <w:b/>
+          <w:caps/>
+        </w:rPr>
+        <w:t xml:space="preserve">, </w:t>
+      </w:r>
+      <w:r>
+        <w:rPr>
+          <w:rFonts w:ascii="Cambria" w:hAnsi="Cambria" w:cs="Arial"/>
+        </w:rPr>
+        <w:t>C++</w:t>
+      </w:r>
+      <w:r>
+        <w:rPr>
+          <w:rFonts w:ascii="Cambria" w:hAnsi="Cambria" w:cs="Arial"/>
+          <w:b/>
+          <w:caps/>
+        </w:rPr>
+        <w:t xml:space="preserve">, </w:t>
+      </w:r>
+      <w:r>
+        <w:rPr>
+          <w:rFonts w:ascii="Cambria" w:hAnsi="Cambria" w:cs="Arial"/>
+        </w:rPr>
+        <w:t>Java</w:t>
+      </w:r>
+      <w:r>
+        <w:rPr>
+          <w:rFonts w:ascii="Cambria" w:hAnsi="Cambria" w:cs="Arial"/>
+          <w:b/>
+          <w:caps/>
+        </w:rPr>
+        <w:t>,</w:t>
+      </w:r>
+      <w:r>
+        <w:rPr>
+          <w:rFonts w:ascii="Cambria" w:hAnsi="Cambria" w:cs="Arial"/>
+        </w:rPr>
+        <w:t xml:space="preserve"> SQL, Typescript, </w:t>
+      </w:r>
+      <w:proofErr w:type="spellStart"/>
+      <w:r>
+        <w:rPr>
+          <w:rFonts w:ascii="Cambria" w:hAnsi="Cambria" w:cs="Arial"/>
+        </w:rPr>
+        <w:t>Javascript</w:t>
+      </w:r>
+      <w:proofErr w:type="spellEnd"/>
+      <w:r>
+        <w:rPr>
+          <w:rFonts w:ascii="Cambria" w:hAnsi="Cambria" w:cs="Arial"/>
+        </w:rPr>
+        <w:t>, Go</w:t>
+      </w:r>
+      <w:r>
+        <w:rPr>
+          <w:rFonts w:ascii="Cambria" w:hAnsi="Cambria" w:cs="Arial"/>
+        </w:rPr>
+        <w:t xml:space="preserve">, React, </w:t>
+      </w:r>
+      <w:proofErr w:type="spellStart"/>
+      <w:r>
+        <w:rPr>
+          <w:rFonts w:ascii="Cambria" w:hAnsi="Cambria" w:cs="Arial"/>
+        </w:rPr>
+        <w:t>Next.Js</w:t>
+      </w:r>
+      <w:proofErr w:type="spellEnd"/>
     </w:p>
     <w:sdt>
       <w:sdtPr>
@@ -1178,7 +1180,7 @@
         <w:p>
           <w:pPr>
             <w:pStyle w:val="Heading1"/>
-            <w:spacing w:before="240"/>
+            <w:spacing w:before="120"/>
             <w:rPr>
               <w:rFonts w:ascii="Cambria" w:hAnsi="Cambria" w:cs="Arial"/>
               <w:color w:val="auto"/>
@@ -1198,18 +1200,46 @@
     <w:p>
       <w:pPr>
         <w:pStyle w:val="Heading2"/>
-        <w:spacing w:after="120" w:line="240" w:lineRule="auto"/>
-        <w:rPr>
-          <w:rFonts w:ascii="Cambria" w:hAnsi="Cambria" w:cs="Arial"/>
-          <w:color w:val="auto"/>
-        </w:rPr>
-      </w:pPr>
-      <w:r>
-        <w:rPr>
-          <w:rFonts w:ascii="Cambria" w:hAnsi="Cambria" w:cs="Arial"/>
-          <w:color w:val="auto"/>
-        </w:rPr>
-        <w:t>Georgia institute of technology</w:t>
+        <w:spacing w:before="120"/>
+        <w:rPr>
+          <w:rFonts w:ascii="Cambria" w:hAnsi="Cambria" w:cs="Arial"/>
+          <w:color w:val="auto"/>
+        </w:rPr>
+      </w:pPr>
+      <w:r>
+        <w:rPr>
+          <w:rFonts w:ascii="Cambria" w:hAnsi="Cambria" w:cs="Arial"/>
+          <w:color w:val="auto"/>
+        </w:rPr>
+        <w:t xml:space="preserve">Georgia </w:t>
+      </w:r>
+      <w:r>
+        <w:rPr>
+          <w:rFonts w:ascii="Cambria" w:hAnsi="Cambria" w:cs="Arial"/>
+          <w:color w:val="auto"/>
+        </w:rPr>
+        <w:t>I</w:t>
+      </w:r>
+      <w:r>
+        <w:rPr>
+          <w:rFonts w:ascii="Cambria" w:hAnsi="Cambria" w:cs="Arial"/>
+          <w:color w:val="auto"/>
+        </w:rPr>
+        <w:t xml:space="preserve">nstitute of </w:t>
+      </w:r>
+      <w:r>
+        <w:rPr>
+          <w:rFonts w:ascii="Cambria" w:hAnsi="Cambria" w:cs="Arial"/>
+          <w:color w:val="auto"/>
+        </w:rPr>
+        <w:t>T</w:t>
+      </w:r>
+      <w:r>
+        <w:rPr>
+          <w:rFonts w:ascii="Cambria" w:hAnsi="Cambria" w:cs="Arial"/>
+          <w:color w:val="auto"/>
+        </w:rPr>
+        <w:t>echnology</w:t>
       </w:r>
     </w:p>
     <w:p>
@@ -1226,7 +1256,7 @@
           <w:b w:val="0"/>
           <w:color w:val="auto"/>
         </w:rPr>
-        <w:t>Bachelor’s | 2014 – 2018 | Computer Engineering |</w:t>
+        <w:t>Bachelor</w:t>
       </w:r>
       <w:r>
         <w:rPr>
@@ -1234,6 +1264,62 @@
           <w:b w:val="0"/>
           <w:color w:val="auto"/>
         </w:rPr>
+        <w:t xml:space="preserve"> of Science</w:t>
+      </w:r>
+      <w:r>
+        <w:rPr>
+          <w:rFonts w:ascii="Cambria" w:hAnsi="Cambria" w:cs="Arial"/>
+          <w:b w:val="0"/>
+          <w:color w:val="auto"/>
+        </w:rPr>
+        <w:t xml:space="preserve"> </w:t>
+      </w:r>
+      <w:r>
+        <w:rPr>
+          <w:rFonts w:ascii="Cambria" w:hAnsi="Cambria" w:cs="Arial"/>
+          <w:b w:val="0"/>
+          <w:color w:val="auto"/>
+        </w:rPr>
+        <w:t>in</w:t>
+      </w:r>
+      <w:r>
+        <w:rPr>
+          <w:rFonts w:ascii="Cambria" w:hAnsi="Cambria" w:cs="Arial"/>
+          <w:b w:val="0"/>
+          <w:color w:val="auto"/>
+        </w:rPr>
+        <w:t xml:space="preserve"> Computer Engineering </w:t>
+      </w:r>
+      <w:r>
+        <w:rPr>
+          <w:rFonts w:ascii="Cambria" w:hAnsi="Cambria" w:cs="Arial"/>
+          <w:b w:val="0"/>
+          <w:color w:val="auto"/>
+        </w:rPr>
+        <w:t>| 2014 – 2018</w:t>
+      </w:r>
+      <w:r>
+        <w:rPr>
+          <w:rFonts w:ascii="Cambria" w:hAnsi="Cambria" w:cs="Arial"/>
+          <w:b w:val="0"/>
+          <w:color w:val="auto"/>
+        </w:rPr>
+        <w:t xml:space="preserve"> </w:t>
+      </w:r>
+      <w:r>
+        <w:rPr>
+          <w:rFonts w:ascii="Cambria" w:hAnsi="Cambria" w:cs="Arial"/>
+          <w:b w:val="0"/>
+          <w:color w:val="auto"/>
+        </w:rPr>
+        <w:t>|</w:t>
+      </w:r>
+      <w:r>
+        <w:rPr>
+          <w:rFonts w:ascii="Cambria" w:hAnsi="Cambria" w:cs="Arial"/>
+          <w:b w:val="0"/>
+          <w:color w:val="auto"/>
+        </w:rPr>
         <w:t xml:space="preserve"> GPA:</w:t>
       </w:r>
       <w:r>
@@ -1250,13 +1336,45 @@
           <w:b w:val="0"/>
           <w:color w:val="auto"/>
         </w:rPr>
-        <w:t>/4 Honors (Dean’s List)</w:t>
+        <w:t xml:space="preserve"> </w:t>
+      </w:r>
+      <w:r>
+        <w:rPr>
+          <w:rFonts w:ascii="Cambria" w:hAnsi="Cambria" w:cs="Arial"/>
+          <w:b w:val="0"/>
+          <w:color w:val="auto"/>
+        </w:rPr>
+        <w:t>(</w:t>
+      </w:r>
+      <w:r>
+        <w:rPr>
+          <w:rFonts w:ascii="Cambria" w:hAnsi="Cambria" w:cs="Arial"/>
+          <w:b w:val="0"/>
+          <w:color w:val="auto"/>
+        </w:rPr>
+        <w:t>Honors</w:t>
+      </w:r>
+      <w:r>
+        <w:rPr>
+          <w:rFonts w:ascii="Cambria" w:hAnsi="Cambria" w:cs="Arial"/>
+          <w:b w:val="0"/>
+          <w:color w:val="auto"/>
+        </w:rPr>
+        <w:t xml:space="preserve">, </w:t>
+      </w:r>
+      <w:r>
+        <w:rPr>
+          <w:rFonts w:ascii="Cambria" w:hAnsi="Cambria" w:cs="Arial"/>
+          <w:b w:val="0"/>
+          <w:color w:val="auto"/>
+        </w:rPr>
+        <w:t>Dean’s List)</w:t>
       </w:r>
     </w:p>
     <w:p>
       <w:pPr>
         <w:pStyle w:val="Heading1"/>
-        <w:spacing w:before="240"/>
+        <w:spacing w:before="120"/>
         <w:rPr>
           <w:rFonts w:ascii="Cambria" w:hAnsi="Cambria" w:cs="Arial"/>
           <w:b w:val="0"/>
@@ -1269,7 +1387,7 @@
           <w:color w:val="002060"/>
           <w:u w:val="single"/>
         </w:rPr>
-        <w:t>Research and Projects</w:t>
+        <w:t>Projects</w:t>
       </w:r>
       <w:bookmarkStart w:id="0" w:name="_Hlk519958396"/>
     </w:p>
@@ -1277,57 +1395,57 @@
     <w:p>
       <w:pPr>
         <w:pStyle w:val="Heading2"/>
-        <w:spacing w:after="120"/>
-        <w:rPr>
-          <w:rFonts w:ascii="Cambria" w:hAnsi="Cambria" w:cs="Arial"/>
-          <w:color w:val="auto"/>
-        </w:rPr>
-      </w:pPr>
-      <w:r>
-        <w:rPr>
-          <w:rFonts w:ascii="Cambria" w:hAnsi="Cambria" w:cs="Arial"/>
+        <w:spacing w:before="120"/>
+        <w:rPr>
+          <w:rFonts w:ascii="Cambria" w:hAnsi="Cambria"/>
+          <w:color w:val="auto"/>
+        </w:rPr>
+      </w:pPr>
+      <w:r>
+        <w:rPr>
+          <w:rFonts w:ascii="Cambria" w:hAnsi="Cambria"/>
           <w:color w:val="auto"/>
         </w:rPr>
         <w:t>Technical Lead | </w:t>
       </w:r>
       <w:r>
         <w:rPr>
-          <w:rFonts w:ascii="Cambria" w:hAnsi="Cambria" w:cs="Arial"/>
+          <w:rFonts w:ascii="Cambria" w:hAnsi="Cambria"/>
           <w:color w:val="auto"/>
         </w:rPr>
         <w:t xml:space="preserve">Georgia Tech </w:t>
       </w:r>
       <w:r>
         <w:rPr>
-          <w:rFonts w:ascii="Cambria" w:hAnsi="Cambria" w:cs="Arial"/>
+          <w:rFonts w:ascii="Cambria" w:hAnsi="Cambria"/>
           <w:color w:val="auto"/>
         </w:rPr>
         <w:t xml:space="preserve">Senior Design Team | Aug </w:t>
       </w:r>
       <w:r>
         <w:rPr>
-          <w:rFonts w:ascii="Cambria" w:hAnsi="Cambria" w:cs="Arial"/>
+          <w:rFonts w:ascii="Cambria" w:hAnsi="Cambria"/>
           <w:color w:val="auto"/>
         </w:rPr>
         <w:t>20</w:t>
       </w:r>
       <w:r>
         <w:rPr>
-          <w:rFonts w:ascii="Cambria" w:hAnsi="Cambria" w:cs="Arial"/>
+          <w:rFonts w:ascii="Cambria" w:hAnsi="Cambria"/>
           <w:color w:val="auto"/>
         </w:rPr>
         <w:t xml:space="preserve">17 – May </w:t>
       </w:r>
       <w:r>
         <w:rPr>
-          <w:rFonts w:ascii="Cambria" w:hAnsi="Cambria" w:cs="Arial"/>
+          <w:rFonts w:ascii="Cambria" w:hAnsi="Cambria"/>
           <w:color w:val="auto"/>
         </w:rPr>
         <w:t>20</w:t>
       </w:r>
       <w:r>
         <w:rPr>
-          <w:rFonts w:ascii="Cambria" w:hAnsi="Cambria" w:cs="Arial"/>
+          <w:rFonts w:ascii="Cambria" w:hAnsi="Cambria"/>
           <w:color w:val="auto"/>
         </w:rPr>
         <w:t>18</w:t>
@@ -1339,7 +1457,7 @@
           <w:ilvl w:val="0"/>
           <w:numId w:val="1"/>
         </w:numPr>
-        <w:spacing w:beforeLines="60" w:before="144" w:after="0" w:line="288" w:lineRule="auto"/>
+        <w:spacing w:before="60" w:after="0"/>
         <w:contextualSpacing/>
         <w:rPr>
           <w:rFonts w:ascii="Cambria" w:hAnsi="Cambria" w:cs="Arial"/>
@@ -1387,11 +1505,30 @@
         </w:rPr>
         <w:t xml:space="preserve"> </w:t>
       </w:r>
-      <w:r>
-        <w:rPr>
-          <w:rFonts w:ascii="Cambria" w:hAnsi="Cambria" w:cs="Arial"/>
-        </w:rPr>
-        <w:t>Developed a shallow neural network classification model for Raspberry Pi3</w:t>
+    </w:p>
+    <w:p>
+      <w:pPr>
+        <w:numPr>
+          <w:ilvl w:val="0"/>
+          <w:numId w:val="1"/>
+        </w:numPr>
+        <w:spacing w:before="60" w:after="0"/>
+        <w:contextualSpacing/>
+        <w:rPr>
+          <w:rFonts w:ascii="Cambria" w:hAnsi="Cambria" w:cs="Arial"/>
+        </w:rPr>
+      </w:pPr>
+      <w:r>
+        <w:rPr>
+          <w:rFonts w:ascii="Cambria" w:hAnsi="Cambria" w:cs="Arial"/>
+        </w:rPr>
+        <w:t>D</w:t>
+      </w:r>
+      <w:r>
+        <w:rPr>
+          <w:rFonts w:ascii="Cambria" w:hAnsi="Cambria" w:cs="Arial"/>
+        </w:rPr>
+        <w:t>eveloped a shallow neural network classification model for Raspberry Pi3</w:t>
       </w:r>
       <w:r>
         <w:rPr>
@@ -1430,7 +1567,7 @@
         <w:ind w:left="216"/>
         <w:contextualSpacing/>
         <w:rPr>
-          <w:rFonts w:ascii="Cambria" w:hAnsi="Cambria" w:cs="Arial"/>
+          <w:rFonts w:ascii="Cambria" w:eastAsiaTheme="majorEastAsia" w:hAnsi="Cambria" w:cs="Arial"/>
         </w:rPr>
       </w:pPr>
       <w:r>
@@ -1445,17 +1582,40 @@
         <w:rPr>
           <w:rFonts w:ascii="Cambria" w:eastAsiaTheme="majorEastAsia" w:hAnsi="Cambria" w:cs="Arial"/>
         </w:rPr>
-        <w:t xml:space="preserve"> Python, Tensorflow, IoT, </w:t>
-      </w:r>
+        <w:t xml:space="preserve"> Python, </w:t>
+      </w:r>
+      <w:proofErr w:type="spellStart"/>
       <w:r>
         <w:rPr>
           <w:rFonts w:ascii="Cambria" w:eastAsiaTheme="majorEastAsia" w:hAnsi="Cambria" w:cs="Arial"/>
         </w:rPr>
+        <w:t>Tensorflow</w:t>
+      </w:r>
+      <w:proofErr w:type="spellEnd"/>
+      <w:r>
+        <w:rPr>
+          <w:rFonts w:ascii="Cambria" w:eastAsiaTheme="majorEastAsia" w:hAnsi="Cambria" w:cs="Arial"/>
+        </w:rPr>
+        <w:t xml:space="preserve">, IoT, </w:t>
+      </w:r>
+      <w:r>
+        <w:rPr>
+          <w:rFonts w:ascii="Cambria" w:eastAsiaTheme="majorEastAsia" w:hAnsi="Cambria" w:cs="Arial"/>
+        </w:rPr>
         <w:t>Embedded Systems</w:t>
       </w:r>
+    </w:p>
+    <w:p>
+      <w:pPr>
+        <w:spacing w:beforeLines="60" w:before="144" w:after="0" w:line="288" w:lineRule="auto"/>
+        <w:contextualSpacing/>
+        <w:rPr>
+          <w:rFonts w:ascii="Cambria" w:hAnsi="Cambria" w:cs="Arial"/>
+        </w:rPr>
+      </w:pPr>
     </w:p>
     <w:sectPr>
-      <w:footerReference w:type="default" r:id="rId10"/>
+      <w:footerReference w:type="default" r:id="rId11"/>
       <w:type w:val="continuous"/>
       <w:pgSz w:w="12240" w:h="15840"/>
       <w:pgMar w:top="720" w:right="720" w:bottom="540" w:left="720" w:header="720" w:footer="720" w:gutter="0"/>
@@ -1469,7 +1629,7 @@
 </file>
 
 <file path=word/endnotes.xml><?xml version="1.0" encoding="utf-8"?>
-<w:endnotes xmlns:wpc="http://schemas.microsoft.com/office/word/2010/wordprocessingCanvas" xmlns:cx="http://schemas.microsoft.com/office/drawing/2014/chartex" xmlns:cx1="http://schemas.microsoft.com/office/drawing/2015/9/8/chartex" xmlns:cx2="http://schemas.microsoft.com/office/drawing/2015/10/21/chartex" xmlns:cx3="http://schemas.microsoft.com/office/drawing/2016/5/9/chartex" xmlns:cx4="http://schemas.microsoft.com/office/drawing/2016/5/10/chartex" xmlns:cx5="http://schemas.microsoft.com/office/drawing/2016/5/11/chartex" xmlns:cx6="http://schemas.microsoft.com/office/drawing/2016/5/12/chartex" xmlns:cx7="http://schemas.microsoft.com/office/drawing/2016/5/13/chartex" xmlns:cx8="http://schemas.microsoft.com/office/drawing/2016/5/14/chartex" xmlns:mc="http://schemas.openxmlformats.org/markup-compatibility/2006" xmlns:aink="http://schemas.microsoft.com/office/drawing/2016/ink" xmlns:am3d="http://schemas.microsoft.com/office/drawing/2017/model3d" xmlns:o="urn:schemas-microsoft-com:office:office" xmlns:oel="http://schemas.microsoft.com/office/2019/extlst" xmlns:r="http://schemas.openxmlformats.org/officeDocument/2006/relationships" xmlns:m="http://schemas.openxmlformats.org/officeDocument/2006/math" xmlns:v="urn:schemas-microsoft-com:vml" xmlns:wp14="http://schemas.microsoft.com/office/word/2010/wordprocessingDrawing" xmlns:wp="http://schemas.openxmlformats.org/drawingml/2006/wordprocessingDrawing" xmlns:w10="urn:schemas-microsoft-com:office:word" xmlns:w="http://schemas.openxmlformats.org/wordprocessingml/2006/main" xmlns:w14="http://schemas.microsoft.com/office/word/2010/wordml" xmlns:w15="http://schemas.microsoft.com/office/word/2012/wordml" xmlns:w16cex="http://schemas.microsoft.com/office/word/2018/wordml/cex" xmlns:w16cid="http://schemas.microsoft.com/office/word/2016/wordml/cid" xmlns:w16="http://schemas.microsoft.com/office/word/2018/wordml" xmlns:w16sdtdh="http://schemas.microsoft.com/office/word/2020/wordml/sdtdatahash" xmlns:w16se="http://schemas.microsoft.com/office/word/2015/wordml/symex" xmlns:wpg="http://schemas.microsoft.com/office/word/2010/wordprocessingGroup" xmlns:wpi="http://schemas.microsoft.com/office/word/2010/wordprocessingInk" xmlns:wne="http://schemas.microsoft.com/office/word/2006/wordml" xmlns:wps="http://schemas.microsoft.com/office/word/2010/wordprocessingShape" mc:Ignorable="w14 w15 w16se w16cid w16 w16cex w16sdtdh wp14">
+<w:endnotes xmlns:wpc="http://schemas.microsoft.com/office/word/2010/wordprocessingCanvas" xmlns:cx="http://schemas.microsoft.com/office/drawing/2014/chartex" xmlns:cx1="http://schemas.microsoft.com/office/drawing/2015/9/8/chartex" xmlns:cx2="http://schemas.microsoft.com/office/drawing/2015/10/21/chartex" xmlns:cx3="http://schemas.microsoft.com/office/drawing/2016/5/9/chartex" xmlns:cx4="http://schemas.microsoft.com/office/drawing/2016/5/10/chartex" xmlns:cx5="http://schemas.microsoft.com/office/drawing/2016/5/11/chartex" xmlns:cx6="http://schemas.microsoft.com/office/drawing/2016/5/12/chartex" xmlns:cx7="http://schemas.microsoft.com/office/drawing/2016/5/13/chartex" xmlns:cx8="http://schemas.microsoft.com/office/drawing/2016/5/14/chartex" xmlns:mc="http://schemas.openxmlformats.org/markup-compatibility/2006" xmlns:aink="http://schemas.microsoft.com/office/drawing/2016/ink" xmlns:am3d="http://schemas.microsoft.com/office/drawing/2017/model3d" xmlns:o="urn:schemas-microsoft-com:office:office" xmlns:oel="http://schemas.microsoft.com/office/2019/extlst" xmlns:r="http://schemas.openxmlformats.org/officeDocument/2006/relationships" xmlns:m="http://schemas.openxmlformats.org/officeDocument/2006/math" xmlns:v="urn:schemas-microsoft-com:vml" xmlns:wp14="http://schemas.microsoft.com/office/word/2010/wordprocessingDrawing" xmlns:wp="http://schemas.openxmlformats.org/drawingml/2006/wordprocessingDrawing" xmlns:w10="urn:schemas-microsoft-com:office:word" xmlns:w="http://schemas.openxmlformats.org/wordprocessingml/2006/main" xmlns:w14="http://schemas.microsoft.com/office/word/2010/wordml" xmlns:w15="http://schemas.microsoft.com/office/word/2012/wordml" xmlns:w16cex="http://schemas.microsoft.com/office/word/2018/wordml/cex" xmlns:w16cid="http://schemas.microsoft.com/office/word/2016/wordml/cid" xmlns:w16="http://schemas.microsoft.com/office/word/2018/wordml" xmlns:w16du="http://schemas.microsoft.com/office/word/2023/wordml/word16du" xmlns:w16sdtdh="http://schemas.microsoft.com/office/word/2020/wordml/sdtdatahash" xmlns:w16sdtfl="http://schemas.microsoft.com/office/word/2024/wordml/sdtformatlock" xmlns:w16se="http://schemas.microsoft.com/office/word/2015/wordml/symex" xmlns:wpg="http://schemas.microsoft.com/office/word/2010/wordprocessingGroup" xmlns:wpi="http://schemas.microsoft.com/office/word/2010/wordprocessingInk" xmlns:wne="http://schemas.microsoft.com/office/word/2006/wordml" xmlns:wps="http://schemas.microsoft.com/office/word/2010/wordprocessingShape" mc:Ignorable="w14 w15 w16se w16cid w16 w16cex w16sdtdh w16sdtfl w16du wp14">
   <w:endnote w:type="separator" w:id="-1">
     <w:p>
       <w:pPr>
@@ -1494,7 +1654,7 @@
 </file>
 
 <file path=word/footer1.xml><?xml version="1.0" encoding="utf-8"?>
-<w:ftr xmlns:wpc="http://schemas.microsoft.com/office/word/2010/wordprocessingCanvas" xmlns:cx="http://schemas.microsoft.com/office/drawing/2014/chartex" xmlns:cx1="http://schemas.microsoft.com/office/drawing/2015/9/8/chartex" xmlns:cx2="http://schemas.microsoft.com/office/drawing/2015/10/21/chartex" xmlns:cx3="http://schemas.microsoft.com/office/drawing/2016/5/9/chartex" xmlns:cx4="http://schemas.microsoft.com/office/drawing/2016/5/10/chartex" xmlns:cx5="http://schemas.microsoft.com/office/drawing/2016/5/11/chartex" xmlns:cx6="http://schemas.microsoft.com/office/drawing/2016/5/12/chartex" xmlns:cx7="http://schemas.microsoft.com/office/drawing/2016/5/13/chartex" xmlns:cx8="http://schemas.microsoft.com/office/drawing/2016/5/14/chartex" xmlns:mc="http://schemas.openxmlformats.org/markup-compatibility/2006" xmlns:aink="http://schemas.microsoft.com/office/drawing/2016/ink" xmlns:am3d="http://schemas.microsoft.com/office/drawing/2017/model3d" xmlns:o="urn:schemas-microsoft-com:office:office" xmlns:oel="http://schemas.microsoft.com/office/2019/extlst" xmlns:r="http://schemas.openxmlformats.org/officeDocument/2006/relationships" xmlns:m="http://schemas.openxmlformats.org/officeDocument/2006/math" xmlns:v="urn:schemas-microsoft-com:vml" xmlns:wp14="http://schemas.microsoft.com/office/word/2010/wordprocessingDrawing" xmlns:wp="http://schemas.openxmlformats.org/drawingml/2006/wordprocessingDrawing" xmlns:w10="urn:schemas-microsoft-com:office:word" xmlns:w="http://schemas.openxmlformats.org/wordprocessingml/2006/main" xmlns:w14="http://schemas.microsoft.com/office/word/2010/wordml" xmlns:w15="http://schemas.microsoft.com/office/word/2012/wordml" xmlns:w16cex="http://schemas.microsoft.com/office/word/2018/wordml/cex" xmlns:w16cid="http://schemas.microsoft.com/office/word/2016/wordml/cid" xmlns:w16="http://schemas.microsoft.com/office/word/2018/wordml" xmlns:w16sdtdh="http://schemas.microsoft.com/office/word/2020/wordml/sdtdatahash" xmlns:w16se="http://schemas.microsoft.com/office/word/2015/wordml/symex" xmlns:wpg="http://schemas.microsoft.com/office/word/2010/wordprocessingGroup" xmlns:wpi="http://schemas.microsoft.com/office/word/2010/wordprocessingInk" xmlns:wne="http://schemas.microsoft.com/office/word/2006/wordml" xmlns:wps="http://schemas.microsoft.com/office/word/2010/wordprocessingShape" mc:Ignorable="w14 w15 w16se w16cid w16 w16cex w16sdtdh wp14">
+<w:ftr xmlns:wpc="http://schemas.microsoft.com/office/word/2010/wordprocessingCanvas" xmlns:cx="http://schemas.microsoft.com/office/drawing/2014/chartex" xmlns:cx1="http://schemas.microsoft.com/office/drawing/2015/9/8/chartex" xmlns:cx2="http://schemas.microsoft.com/office/drawing/2015/10/21/chartex" xmlns:cx3="http://schemas.microsoft.com/office/drawing/2016/5/9/chartex" xmlns:cx4="http://schemas.microsoft.com/office/drawing/2016/5/10/chartex" xmlns:cx5="http://schemas.microsoft.com/office/drawing/2016/5/11/chartex" xmlns:cx6="http://schemas.microsoft.com/office/drawing/2016/5/12/chartex" xmlns:cx7="http://schemas.microsoft.com/office/drawing/2016/5/13/chartex" xmlns:cx8="http://schemas.microsoft.com/office/drawing/2016/5/14/chartex" xmlns:mc="http://schemas.openxmlformats.org/markup-compatibility/2006" xmlns:aink="http://schemas.microsoft.com/office/drawing/2016/ink" xmlns:am3d="http://schemas.microsoft.com/office/drawing/2017/model3d" xmlns:o="urn:schemas-microsoft-com:office:office" xmlns:oel="http://schemas.microsoft.com/office/2019/extlst" xmlns:r="http://schemas.openxmlformats.org/officeDocument/2006/relationships" xmlns:m="http://schemas.openxmlformats.org/officeDocument/2006/math" xmlns:v="urn:schemas-microsoft-com:vml" xmlns:wp14="http://schemas.microsoft.com/office/word/2010/wordprocessingDrawing" xmlns:wp="http://schemas.openxmlformats.org/drawingml/2006/wordprocessingDrawing" xmlns:w10="urn:schemas-microsoft-com:office:word" xmlns:w="http://schemas.openxmlformats.org/wordprocessingml/2006/main" xmlns:w14="http://schemas.microsoft.com/office/word/2010/wordml" xmlns:w15="http://schemas.microsoft.com/office/word/2012/wordml" xmlns:w16cex="http://schemas.microsoft.com/office/word/2018/wordml/cex" xmlns:w16cid="http://schemas.microsoft.com/office/word/2016/wordml/cid" xmlns:w16="http://schemas.microsoft.com/office/word/2018/wordml" xmlns:w16du="http://schemas.microsoft.com/office/word/2023/wordml/word16du" xmlns:w16sdtdh="http://schemas.microsoft.com/office/word/2020/wordml/sdtdatahash" xmlns:w16sdtfl="http://schemas.microsoft.com/office/word/2024/wordml/sdtformatlock" xmlns:w16se="http://schemas.microsoft.com/office/word/2015/wordml/symex" xmlns:wpg="http://schemas.microsoft.com/office/word/2010/wordprocessingGroup" xmlns:wpi="http://schemas.microsoft.com/office/word/2010/wordprocessingInk" xmlns:wne="http://schemas.microsoft.com/office/word/2006/wordml" xmlns:wps="http://schemas.microsoft.com/office/word/2010/wordprocessingShape" mc:Ignorable="w14 w15 w16se w16cid w16 w16cex w16sdtdh w16sdtfl w16du wp14">
   <w:p>
     <w:pPr>
       <w:pStyle w:val="Footer"/>
@@ -1528,7 +1688,7 @@
 </file>
 
 <file path=word/footnotes.xml><?xml version="1.0" encoding="utf-8"?>
-<w:footnotes xmlns:wpc="http://schemas.microsoft.com/office/word/2010/wordprocessingCanvas" xmlns:cx="http://schemas.microsoft.com/office/drawing/2014/chartex" xmlns:cx1="http://schemas.microsoft.com/office/drawing/2015/9/8/chartex" xmlns:cx2="http://schemas.microsoft.com/office/drawing/2015/10/21/chartex" xmlns:cx3="http://schemas.microsoft.com/office/drawing/2016/5/9/chartex" xmlns:cx4="http://schemas.microsoft.com/office/drawing/2016/5/10/chartex" xmlns:cx5="http://schemas.microsoft.com/office/drawing/2016/5/11/chartex" xmlns:cx6="http://schemas.microsoft.com/office/drawing/2016/5/12/chartex" xmlns:cx7="http://schemas.microsoft.com/office/drawing/2016/5/13/chartex" xmlns:cx8="http://schemas.microsoft.com/office/drawing/2016/5/14/chartex" xmlns:mc="http://schemas.openxmlformats.org/markup-compatibility/2006" xmlns:aink="http://schemas.microsoft.com/office/drawing/2016/ink" xmlns:am3d="http://schemas.microsoft.com/office/drawing/2017/model3d" xmlns:o="urn:schemas-microsoft-com:office:office" xmlns:oel="http://schemas.microsoft.com/office/2019/extlst" xmlns:r="http://schemas.openxmlformats.org/officeDocument/2006/relationships" xmlns:m="http://schemas.openxmlformats.org/officeDocument/2006/math" xmlns:v="urn:schemas-microsoft-com:vml" xmlns:wp14="http://schemas.microsoft.com/office/word/2010/wordprocessingDrawing" xmlns:wp="http://schemas.openxmlformats.org/drawingml/2006/wordprocessingDrawing" xmlns:w10="urn:schemas-microsoft-com:office:word" xmlns:w="http://schemas.openxmlformats.org/wordprocessingml/2006/main" xmlns:w14="http://schemas.microsoft.com/office/word/2010/wordml" xmlns:w15="http://schemas.microsoft.com/office/word/2012/wordml" xmlns:w16cex="http://schemas.microsoft.com/office/word/2018/wordml/cex" xmlns:w16cid="http://schemas.microsoft.com/office/word/2016/wordml/cid" xmlns:w16="http://schemas.microsoft.com/office/word/2018/wordml" xmlns:w16sdtdh="http://schemas.microsoft.com/office/word/2020/wordml/sdtdatahash" xmlns:w16se="http://schemas.microsoft.com/office/word/2015/wordml/symex" xmlns:wpg="http://schemas.microsoft.com/office/word/2010/wordprocessingGroup" xmlns:wpi="http://schemas.microsoft.com/office/word/2010/wordprocessingInk" xmlns:wne="http://schemas.microsoft.com/office/word/2006/wordml" xmlns:wps="http://schemas.microsoft.com/office/word/2010/wordprocessingShape" mc:Ignorable="w14 w15 w16se w16cid w16 w16cex w16sdtdh wp14">
+<w:footnotes xmlns:wpc="http://schemas.microsoft.com/office/word/2010/wordprocessingCanvas" xmlns:cx="http://schemas.microsoft.com/office/drawing/2014/chartex" xmlns:cx1="http://schemas.microsoft.com/office/drawing/2015/9/8/chartex" xmlns:cx2="http://schemas.microsoft.com/office/drawing/2015/10/21/chartex" xmlns:cx3="http://schemas.microsoft.com/office/drawing/2016/5/9/chartex" xmlns:cx4="http://schemas.microsoft.com/office/drawing/2016/5/10/chartex" xmlns:cx5="http://schemas.microsoft.com/office/drawing/2016/5/11/chartex" xmlns:cx6="http://schemas.microsoft.com/office/drawing/2016/5/12/chartex" xmlns:cx7="http://schemas.microsoft.com/office/drawing/2016/5/13/chartex" xmlns:cx8="http://schemas.microsoft.com/office/drawing/2016/5/14/chartex" xmlns:mc="http://schemas.openxmlformats.org/markup-compatibility/2006" xmlns:aink="http://schemas.microsoft.com/office/drawing/2016/ink" xmlns:am3d="http://schemas.microsoft.com/office/drawing/2017/model3d" xmlns:o="urn:schemas-microsoft-com:office:office" xmlns:oel="http://schemas.microsoft.com/office/2019/extlst" xmlns:r="http://schemas.openxmlformats.org/officeDocument/2006/relationships" xmlns:m="http://schemas.openxmlformats.org/officeDocument/2006/math" xmlns:v="urn:schemas-microsoft-com:vml" xmlns:wp14="http://schemas.microsoft.com/office/word/2010/wordprocessingDrawing" xmlns:wp="http://schemas.openxmlformats.org/drawingml/2006/wordprocessingDrawing" xmlns:w10="urn:schemas-microsoft-com:office:word" xmlns:w="http://schemas.openxmlformats.org/wordprocessingml/2006/main" xmlns:w14="http://schemas.microsoft.com/office/word/2010/wordml" xmlns:w15="http://schemas.microsoft.com/office/word/2012/wordml" xmlns:w16cex="http://schemas.microsoft.com/office/word/2018/wordml/cex" xmlns:w16cid="http://schemas.microsoft.com/office/word/2016/wordml/cid" xmlns:w16="http://schemas.microsoft.com/office/word/2018/wordml" xmlns:w16du="http://schemas.microsoft.com/office/word/2023/wordml/word16du" xmlns:w16sdtdh="http://schemas.microsoft.com/office/word/2020/wordml/sdtdatahash" xmlns:w16sdtfl="http://schemas.microsoft.com/office/word/2024/wordml/sdtformatlock" xmlns:w16se="http://schemas.microsoft.com/office/word/2015/wordml/symex" xmlns:wpg="http://schemas.microsoft.com/office/word/2010/wordprocessingGroup" xmlns:wpi="http://schemas.microsoft.com/office/word/2010/wordprocessingInk" xmlns:wne="http://schemas.microsoft.com/office/word/2006/wordml" xmlns:wps="http://schemas.microsoft.com/office/word/2010/wordprocessingShape" mc:Ignorable="w14 w15 w16se w16cid w16 w16cex w16sdtdh w16sdtfl w16du wp14">
   <w:footnote w:type="separator" w:id="-1">
     <w:p>
       <w:pPr>
@@ -1553,14 +1713,15 @@
 </file>
 
 <file path=word/numbering.xml><?xml version="1.0" encoding="utf-8"?>
-<w:numbering xmlns:wpc="http://schemas.microsoft.com/office/word/2010/wordprocessingCanvas" xmlns:cx="http://schemas.microsoft.com/office/drawing/2014/chartex" xmlns:cx1="http://schemas.microsoft.com/office/drawing/2015/9/8/chartex" xmlns:cx2="http://schemas.microsoft.com/office/drawing/2015/10/21/chartex" xmlns:cx3="http://schemas.microsoft.com/office/drawing/2016/5/9/chartex" xmlns:cx4="http://schemas.microsoft.com/office/drawing/2016/5/10/chartex" xmlns:cx5="http://schemas.microsoft.com/office/drawing/2016/5/11/chartex" xmlns:cx6="http://schemas.microsoft.com/office/drawing/2016/5/12/chartex" xmlns:cx7="http://schemas.microsoft.com/office/drawing/2016/5/13/chartex" xmlns:cx8="http://schemas.microsoft.com/office/drawing/2016/5/14/chartex" xmlns:mc="http://schemas.openxmlformats.org/markup-compatibility/2006" xmlns:aink="http://schemas.microsoft.com/office/drawing/2016/ink" xmlns:am3d="http://schemas.microsoft.com/office/drawing/2017/model3d" xmlns:o="urn:schemas-microsoft-com:office:office" xmlns:oel="http://schemas.microsoft.com/office/2019/extlst" xmlns:r="http://schemas.openxmlformats.org/officeDocument/2006/relationships" xmlns:m="http://schemas.openxmlformats.org/officeDocument/2006/math" xmlns:v="urn:schemas-microsoft-com:vml" xmlns:wp14="http://schemas.microsoft.com/office/word/2010/wordprocessingDrawing" xmlns:wp="http://schemas.openxmlformats.org/drawingml/2006/wordprocessingDrawing" xmlns:w10="urn:schemas-microsoft-com:office:word" xmlns:w="http://schemas.openxmlformats.org/wordprocessingml/2006/main" xmlns:w14="http://schemas.microsoft.com/office/word/2010/wordml" xmlns:w15="http://schemas.microsoft.com/office/word/2012/wordml" xmlns:w16cex="http://schemas.microsoft.com/office/word/2018/wordml/cex" xmlns:w16cid="http://schemas.microsoft.com/office/word/2016/wordml/cid" xmlns:w16="http://schemas.microsoft.com/office/word/2018/wordml" xmlns:w16sdtdh="http://schemas.microsoft.com/office/word/2020/wordml/sdtdatahash" xmlns:w16se="http://schemas.microsoft.com/office/word/2015/wordml/symex" xmlns:wpg="http://schemas.microsoft.com/office/word/2010/wordprocessingGroup" xmlns:wpi="http://schemas.microsoft.com/office/word/2010/wordprocessingInk" xmlns:wne="http://schemas.microsoft.com/office/word/2006/wordml" xmlns:wps="http://schemas.microsoft.com/office/word/2010/wordprocessingShape" mc:Ignorable="w14 w15 w16se w16cid w16 w16cex w16sdtdh wp14">
+<w:numbering xmlns:wpc="http://schemas.microsoft.com/office/word/2010/wordprocessingCanvas" xmlns:cx="http://schemas.microsoft.com/office/drawing/2014/chartex" xmlns:cx1="http://schemas.microsoft.com/office/drawing/2015/9/8/chartex" xmlns:cx2="http://schemas.microsoft.com/office/drawing/2015/10/21/chartex" xmlns:cx3="http://schemas.microsoft.com/office/drawing/2016/5/9/chartex" xmlns:cx4="http://schemas.microsoft.com/office/drawing/2016/5/10/chartex" xmlns:cx5="http://schemas.microsoft.com/office/drawing/2016/5/11/chartex" xmlns:cx6="http://schemas.microsoft.com/office/drawing/2016/5/12/chartex" xmlns:cx7="http://schemas.microsoft.com/office/drawing/2016/5/13/chartex" xmlns:cx8="http://schemas.microsoft.com/office/drawing/2016/5/14/chartex" xmlns:mc="http://schemas.openxmlformats.org/markup-compatibility/2006" xmlns:aink="http://schemas.microsoft.com/office/drawing/2016/ink" xmlns:am3d="http://schemas.microsoft.com/office/drawing/2017/model3d" xmlns:o="urn:schemas-microsoft-com:office:office" xmlns:oel="http://schemas.microsoft.com/office/2019/extlst" xmlns:r="http://schemas.openxmlformats.org/officeDocument/2006/relationships" xmlns:m="http://schemas.openxmlformats.org/officeDocument/2006/math" xmlns:v="urn:schemas-microsoft-com:vml" xmlns:wp14="http://schemas.microsoft.com/office/word/2010/wordprocessingDrawing" xmlns:wp="http://schemas.openxmlformats.org/drawingml/2006/wordprocessingDrawing" xmlns:w10="urn:schemas-microsoft-com:office:word" xmlns:w="http://schemas.openxmlformats.org/wordprocessingml/2006/main" xmlns:w14="http://schemas.microsoft.com/office/word/2010/wordml" xmlns:w15="http://schemas.microsoft.com/office/word/2012/wordml" xmlns:w16cex="http://schemas.microsoft.com/office/word/2018/wordml/cex" xmlns:w16cid="http://schemas.microsoft.com/office/word/2016/wordml/cid" xmlns:w16="http://schemas.microsoft.com/office/word/2018/wordml" xmlns:w16du="http://schemas.microsoft.com/office/word/2023/wordml/word16du" xmlns:w16sdtdh="http://schemas.microsoft.com/office/word/2020/wordml/sdtdatahash" xmlns:w16sdtfl="http://schemas.microsoft.com/office/word/2024/wordml/sdtformatlock" xmlns:w16se="http://schemas.microsoft.com/office/word/2015/wordml/symex" xmlns:wpg="http://schemas.microsoft.com/office/word/2010/wordprocessingGroup" xmlns:wpi="http://schemas.microsoft.com/office/word/2010/wordprocessingInk" xmlns:wne="http://schemas.microsoft.com/office/word/2006/wordml" xmlns:wps="http://schemas.microsoft.com/office/word/2010/wordprocessingShape" mc:Ignorable="w14 w15 w16se w16cid w16 w16cex w16sdtdh w16sdtfl w16du wp14">
   <w:abstractNum w:abstractNumId="0" w15:restartNumberingAfterBreak="0">
     <w:nsid w:val="FFFFFF89"/>
     <w:multiLevelType w:val="singleLevel"/>
-    <w:tmpl w:val="71A0624E"/>
+    <w:tmpl w:val="84F2AC3E"/>
     <w:lvl w:ilvl="0">
       <w:start w:val="1"/>
       <w:numFmt w:val="bullet"/>
+      <w:pStyle w:val="ListBullet"/>
       <w:lvlText w:val=""/>
       <w:lvlJc w:val="left"/>
       <w:pPr>
@@ -1989,7 +2150,7 @@
 </file>
 
 <file path=word/styles.xml><?xml version="1.0" encoding="utf-8"?>
-<w:styles xmlns:mc="http://schemas.openxmlformats.org/markup-compatibility/2006" xmlns:r="http://schemas.openxmlformats.org/officeDocument/2006/relationships" xmlns:w="http://schemas.openxmlformats.org/wordprocessingml/2006/main" xmlns:w14="http://schemas.microsoft.com/office/word/2010/wordml" xmlns:w15="http://schemas.microsoft.com/office/word/2012/wordml" xmlns:w16cex="http://schemas.microsoft.com/office/word/2018/wordml/cex" xmlns:w16cid="http://schemas.microsoft.com/office/word/2016/wordml/cid" xmlns:w16="http://schemas.microsoft.com/office/word/2018/wordml" xmlns:w16sdtdh="http://schemas.microsoft.com/office/word/2020/wordml/sdtdatahash" xmlns:w16se="http://schemas.microsoft.com/office/word/2015/wordml/symex" mc:Ignorable="w14 w15 w16se w16cid w16 w16cex w16sdtdh">
+<w:styles xmlns:mc="http://schemas.openxmlformats.org/markup-compatibility/2006" xmlns:r="http://schemas.openxmlformats.org/officeDocument/2006/relationships" xmlns:w="http://schemas.openxmlformats.org/wordprocessingml/2006/main" xmlns:w14="http://schemas.microsoft.com/office/word/2010/wordml" xmlns:w15="http://schemas.microsoft.com/office/word/2012/wordml" xmlns:w16cex="http://schemas.microsoft.com/office/word/2018/wordml/cex" xmlns:w16cid="http://schemas.microsoft.com/office/word/2016/wordml/cid" xmlns:w16="http://schemas.microsoft.com/office/word/2018/wordml" xmlns:w16du="http://schemas.microsoft.com/office/word/2023/wordml/word16du" xmlns:w16sdtdh="http://schemas.microsoft.com/office/word/2020/wordml/sdtdatahash" xmlns:w16sdtfl="http://schemas.microsoft.com/office/word/2024/wordml/sdtformatlock" xmlns:w16se="http://schemas.microsoft.com/office/word/2015/wordml/symex" mc:Ignorable="w14 w15 w16se w16cid w16 w16cex w16sdtdh w16sdtfl w16du">
   <w:docDefaults>
     <w:rPrDefault>
       <w:rPr>
@@ -2654,7 +2815,7 @@
 </file>
 
 <file path=word/glossary/document.xml><?xml version="1.0" encoding="utf-8"?>
-<w:glossaryDocument xmlns:wpc="http://schemas.microsoft.com/office/word/2010/wordprocessingCanvas" xmlns:cx="http://schemas.microsoft.com/office/drawing/2014/chartex" xmlns:cx1="http://schemas.microsoft.com/office/drawing/2015/9/8/chartex" xmlns:cx2="http://schemas.microsoft.com/office/drawing/2015/10/21/chartex" xmlns:cx3="http://schemas.microsoft.com/office/drawing/2016/5/9/chartex" xmlns:cx4="http://schemas.microsoft.com/office/drawing/2016/5/10/chartex" xmlns:cx5="http://schemas.microsoft.com/office/drawing/2016/5/11/chartex" xmlns:cx6="http://schemas.microsoft.com/office/drawing/2016/5/12/chartex" xmlns:cx7="http://schemas.microsoft.com/office/drawing/2016/5/13/chartex" xmlns:cx8="http://schemas.microsoft.com/office/drawing/2016/5/14/chartex" xmlns:mc="http://schemas.openxmlformats.org/markup-compatibility/2006" xmlns:aink="http://schemas.microsoft.com/office/drawing/2016/ink" xmlns:am3d="http://schemas.microsoft.com/office/drawing/2017/model3d" xmlns:o="urn:schemas-microsoft-com:office:office" xmlns:oel="http://schemas.microsoft.com/office/2019/extlst" xmlns:r="http://schemas.openxmlformats.org/officeDocument/2006/relationships" xmlns:m="http://schemas.openxmlformats.org/officeDocument/2006/math" xmlns:v="urn:schemas-microsoft-com:vml" xmlns:wp14="http://schemas.microsoft.com/office/word/2010/wordprocessingDrawing" xmlns:wp="http://schemas.openxmlformats.org/drawingml/2006/wordprocessingDrawing" xmlns:w10="urn:schemas-microsoft-com:office:word" xmlns:w="http://schemas.openxmlformats.org/wordprocessingml/2006/main" xmlns:w14="http://schemas.microsoft.com/office/word/2010/wordml" xmlns:w15="http://schemas.microsoft.com/office/word/2012/wordml" xmlns:w16cex="http://schemas.microsoft.com/office/word/2018/wordml/cex" xmlns:w16cid="http://schemas.microsoft.com/office/word/2016/wordml/cid" xmlns:w16="http://schemas.microsoft.com/office/word/2018/wordml" xmlns:w16sdtdh="http://schemas.microsoft.com/office/word/2020/wordml/sdtdatahash" xmlns:w16se="http://schemas.microsoft.com/office/word/2015/wordml/symex" xmlns:wpg="http://schemas.microsoft.com/office/word/2010/wordprocessingGroup" xmlns:wpi="http://schemas.microsoft.com/office/word/2010/wordprocessingInk" xmlns:wne="http://schemas.microsoft.com/office/word/2006/wordml" xmlns:wps="http://schemas.microsoft.com/office/word/2010/wordprocessingShape" mc:Ignorable="w14 w15 w16se w16cid w16 w16cex w16sdtdh wp14">
+<w:glossaryDocument xmlns:wpc="http://schemas.microsoft.com/office/word/2010/wordprocessingCanvas" xmlns:cx="http://schemas.microsoft.com/office/drawing/2014/chartex" xmlns:cx1="http://schemas.microsoft.com/office/drawing/2015/9/8/chartex" xmlns:cx2="http://schemas.microsoft.com/office/drawing/2015/10/21/chartex" xmlns:cx3="http://schemas.microsoft.com/office/drawing/2016/5/9/chartex" xmlns:cx4="http://schemas.microsoft.com/office/drawing/2016/5/10/chartex" xmlns:cx5="http://schemas.microsoft.com/office/drawing/2016/5/11/chartex" xmlns:cx6="http://schemas.microsoft.com/office/drawing/2016/5/12/chartex" xmlns:cx7="http://schemas.microsoft.com/office/drawing/2016/5/13/chartex" xmlns:cx8="http://schemas.microsoft.com/office/drawing/2016/5/14/chartex" xmlns:mc="http://schemas.openxmlformats.org/markup-compatibility/2006" xmlns:aink="http://schemas.microsoft.com/office/drawing/2016/ink" xmlns:am3d="http://schemas.microsoft.com/office/drawing/2017/model3d" xmlns:o="urn:schemas-microsoft-com:office:office" xmlns:oel="http://schemas.microsoft.com/office/2019/extlst" xmlns:r="http://schemas.openxmlformats.org/officeDocument/2006/relationships" xmlns:m="http://schemas.openxmlformats.org/officeDocument/2006/math" xmlns:v="urn:schemas-microsoft-com:vml" xmlns:wp14="http://schemas.microsoft.com/office/word/2010/wordprocessingDrawing" xmlns:wp="http://schemas.openxmlformats.org/drawingml/2006/wordprocessingDrawing" xmlns:w10="urn:schemas-microsoft-com:office:word" xmlns:w="http://schemas.openxmlformats.org/wordprocessingml/2006/main" xmlns:w14="http://schemas.microsoft.com/office/word/2010/wordml" xmlns:w15="http://schemas.microsoft.com/office/word/2012/wordml" xmlns:w16cex="http://schemas.microsoft.com/office/word/2018/wordml/cex" xmlns:w16cid="http://schemas.microsoft.com/office/word/2016/wordml/cid" xmlns:w16="http://schemas.microsoft.com/office/word/2018/wordml" xmlns:w16du="http://schemas.microsoft.com/office/word/2023/wordml/word16du" xmlns:w16sdtdh="http://schemas.microsoft.com/office/word/2020/wordml/sdtdatahash" xmlns:w16sdtfl="http://schemas.microsoft.com/office/word/2024/wordml/sdtformatlock" xmlns:w16se="http://schemas.microsoft.com/office/word/2015/wordml/symex" xmlns:wpg="http://schemas.microsoft.com/office/word/2010/wordprocessingGroup" xmlns:wpi="http://schemas.microsoft.com/office/word/2010/wordprocessingInk" xmlns:wne="http://schemas.microsoft.com/office/word/2006/wordml" xmlns:wps="http://schemas.microsoft.com/office/word/2010/wordprocessingShape" mc:Ignorable="w14 w15 w16se w16cid w16 w16cex w16sdtdh w16sdtfl w16du wp14">
   <w:docParts>
     <w:docPart>
       <w:docPartPr>
@@ -2713,7 +2874,7 @@
 </file>
 
 <file path=word/glossary/fontTable.xml><?xml version="1.0" encoding="utf-8"?>
-<w:fonts xmlns:mc="http://schemas.openxmlformats.org/markup-compatibility/2006" xmlns:r="http://schemas.openxmlformats.org/officeDocument/2006/relationships" xmlns:w="http://schemas.openxmlformats.org/wordprocessingml/2006/main" xmlns:w14="http://schemas.microsoft.com/office/word/2010/wordml" xmlns:w15="http://schemas.microsoft.com/office/word/2012/wordml" xmlns:w16cex="http://schemas.microsoft.com/office/word/2018/wordml/cex" xmlns:w16cid="http://schemas.microsoft.com/office/word/2016/wordml/cid" xmlns:w16="http://schemas.microsoft.com/office/word/2018/wordml" xmlns:w16sdtdh="http://schemas.microsoft.com/office/word/2020/wordml/sdtdatahash" xmlns:w16se="http://schemas.microsoft.com/office/word/2015/wordml/symex" mc:Ignorable="w14 w15 w16se w16cid w16 w16cex w16sdtdh">
+<w:fonts xmlns:mc="http://schemas.openxmlformats.org/markup-compatibility/2006" xmlns:r="http://schemas.openxmlformats.org/officeDocument/2006/relationships" xmlns:w="http://schemas.openxmlformats.org/wordprocessingml/2006/main" xmlns:w14="http://schemas.microsoft.com/office/word/2010/wordml" xmlns:w15="http://schemas.microsoft.com/office/word/2012/wordml" xmlns:w16cex="http://schemas.microsoft.com/office/word/2018/wordml/cex" xmlns:w16cid="http://schemas.microsoft.com/office/word/2016/wordml/cid" xmlns:w16="http://schemas.microsoft.com/office/word/2018/wordml" xmlns:w16du="http://schemas.microsoft.com/office/word/2023/wordml/word16du" xmlns:w16sdtdh="http://schemas.microsoft.com/office/word/2020/wordml/sdtdatahash" xmlns:w16sdtfl="http://schemas.microsoft.com/office/word/2024/wordml/sdtformatlock" xmlns:w16se="http://schemas.microsoft.com/office/word/2015/wordml/symex" mc:Ignorable="w14 w15 w16se w16cid w16 w16cex w16sdtdh w16sdtfl w16du">
   <w:font w:name="Symbol">
     <w:panose1 w:val="05050102010706020507"/>
     <w:charset w:val="02"/>
@@ -2785,11 +2946,23 @@
     <w:pitch w:val="variable"/>
     <w:sig w:usb0="800001E3" w:usb1="1200FFEF" w:usb2="00040000" w:usb3="00000000" w:csb0="00000001" w:csb1="00000000"/>
   </w:font>
+  <w:font w:name="Aptos">
+    <w:charset w:val="00"/>
+    <w:family w:val="swiss"/>
+    <w:pitch w:val="variable"/>
+    <w:sig w:usb0="20000287" w:usb1="00000003" w:usb2="00000000" w:usb3="00000000" w:csb0="0000019F" w:csb1="00000000"/>
+  </w:font>
+  <w:font w:name="Aptos Display">
+    <w:charset w:val="00"/>
+    <w:family w:val="swiss"/>
+    <w:pitch w:val="variable"/>
+    <w:sig w:usb0="20000287" w:usb1="00000003" w:usb2="00000000" w:usb3="00000000" w:csb0="0000019F" w:csb1="00000000"/>
+  </w:font>
 </w:fonts>
 </file>
 
 <file path=word/glossary/settings.xml><?xml version="1.0" encoding="utf-8"?>
-<w:settings xmlns:mc="http://schemas.openxmlformats.org/markup-compatibility/2006" xmlns:o="urn:schemas-microsoft-com:office:office" xmlns:r="http://schemas.openxmlformats.org/officeDocument/2006/relationships" xmlns:m="http://schemas.openxmlformats.org/officeDocument/2006/math" xmlns:v="urn:schemas-microsoft-com:vml" xmlns:w10="urn:schemas-microsoft-com:office:word" xmlns:w="http://schemas.openxmlformats.org/wordprocessingml/2006/main" xmlns:w14="http://schemas.microsoft.com/office/word/2010/wordml" xmlns:w15="http://schemas.microsoft.com/office/word/2012/wordml" xmlns:w16cex="http://schemas.microsoft.com/office/word/2018/wordml/cex" xmlns:w16cid="http://schemas.microsoft.com/office/word/2016/wordml/cid" xmlns:w16="http://schemas.microsoft.com/office/word/2018/wordml" xmlns:w16sdtdh="http://schemas.microsoft.com/office/word/2020/wordml/sdtdatahash" xmlns:w16se="http://schemas.microsoft.com/office/word/2015/wordml/symex" xmlns:sl="http://schemas.openxmlformats.org/schemaLibrary/2006/main" mc:Ignorable="w14 w15 w16se w16cid w16 w16cex w16sdtdh">
+<w:settings xmlns:mc="http://schemas.openxmlformats.org/markup-compatibility/2006" xmlns:o="urn:schemas-microsoft-com:office:office" xmlns:r="http://schemas.openxmlformats.org/officeDocument/2006/relationships" xmlns:m="http://schemas.openxmlformats.org/officeDocument/2006/math" xmlns:v="urn:schemas-microsoft-com:vml" xmlns:w10="urn:schemas-microsoft-com:office:word" xmlns:w="http://schemas.openxmlformats.org/wordprocessingml/2006/main" xmlns:w14="http://schemas.microsoft.com/office/word/2010/wordml" xmlns:w15="http://schemas.microsoft.com/office/word/2012/wordml" xmlns:w16cex="http://schemas.microsoft.com/office/word/2018/wordml/cex" xmlns:w16cid="http://schemas.microsoft.com/office/word/2016/wordml/cid" xmlns:w16="http://schemas.microsoft.com/office/word/2018/wordml" xmlns:w16du="http://schemas.microsoft.com/office/word/2023/wordml/word16du" xmlns:w16sdtdh="http://schemas.microsoft.com/office/word/2020/wordml/sdtdatahash" xmlns:w16sdtfl="http://schemas.microsoft.com/office/word/2024/wordml/sdtformatlock" xmlns:w16se="http://schemas.microsoft.com/office/word/2015/wordml/symex" xmlns:sl="http://schemas.openxmlformats.org/schemaLibrary/2006/main" mc:Ignorable="w14 w15 w16se w16cid w16 w16cex w16sdtdh w16sdtfl w16du">
   <w:view w:val="normal"/>
   <w:defaultTabStop w:val="720"/>
   <w:characterSpacingControl w:val="doNotCompress"/>
@@ -2804,6 +2977,7 @@
   </w:compat>
   <w:rsids>
     <w:rsidRoot w:val="00ED082A"/>
+    <w:rsid w:val="000316CC"/>
     <w:rsid w:val="000A0847"/>
     <w:rsid w:val="00112608"/>
     <w:rsid w:val="00114321"/>
@@ -2815,10 +2989,13 @@
     <w:rsid w:val="0054021A"/>
     <w:rsid w:val="00866D70"/>
     <w:rsid w:val="009C0815"/>
+    <w:rsid w:val="009E4943"/>
+    <w:rsid w:val="00A028FE"/>
     <w:rsid w:val="00AF311F"/>
     <w:rsid w:val="00B1323E"/>
     <w:rsid w:val="00BD3389"/>
     <w:rsid w:val="00BD4201"/>
+    <w:rsid w:val="00C573E8"/>
     <w:rsid w:val="00CB7258"/>
     <w:rsid w:val="00D922EB"/>
     <w:rsid w:val="00E16046"/>
@@ -2846,7 +3023,7 @@
 </file>
 
 <file path=word/glossary/styles.xml><?xml version="1.0" encoding="utf-8"?>
-<w:styles xmlns:mc="http://schemas.openxmlformats.org/markup-compatibility/2006" xmlns:r="http://schemas.openxmlformats.org/officeDocument/2006/relationships" xmlns:w="http://schemas.openxmlformats.org/wordprocessingml/2006/main" xmlns:w14="http://schemas.microsoft.com/office/word/2010/wordml" xmlns:w15="http://schemas.microsoft.com/office/word/2012/wordml" xmlns:w16cex="http://schemas.microsoft.com/office/word/2018/wordml/cex" xmlns:w16cid="http://schemas.microsoft.com/office/word/2016/wordml/cid" xmlns:w16="http://schemas.microsoft.com/office/word/2018/wordml" xmlns:w16sdtdh="http://schemas.microsoft.com/office/word/2020/wordml/sdtdatahash" xmlns:w16se="http://schemas.microsoft.com/office/word/2015/wordml/symex" mc:Ignorable="w14 w15 w16se w16cid w16 w16cex w16sdtdh">
+<w:styles xmlns:mc="http://schemas.openxmlformats.org/markup-compatibility/2006" xmlns:r="http://schemas.openxmlformats.org/officeDocument/2006/relationships" xmlns:w="http://schemas.openxmlformats.org/wordprocessingml/2006/main" xmlns:w14="http://schemas.microsoft.com/office/word/2010/wordml" xmlns:w15="http://schemas.microsoft.com/office/word/2012/wordml" xmlns:w16cex="http://schemas.microsoft.com/office/word/2018/wordml/cex" xmlns:w16cid="http://schemas.microsoft.com/office/word/2016/wordml/cid" xmlns:w16="http://schemas.microsoft.com/office/word/2018/wordml" xmlns:w16du="http://schemas.microsoft.com/office/word/2023/wordml/word16du" xmlns:w16sdtdh="http://schemas.microsoft.com/office/word/2020/wordml/sdtdatahash" xmlns:w16sdtfl="http://schemas.microsoft.com/office/word/2024/wordml/sdtformatlock" xmlns:w16se="http://schemas.microsoft.com/office/word/2015/wordml/symex" mc:Ignorable="w14 w15 w16se w16cid w16 w16cex w16sdtdh w16sdtfl w16du">
   <w:docDefaults>
     <w:rPrDefault>
       <w:rPr>
@@ -3287,7 +3464,7 @@
 </file>
 
 <file path=word/glossary/webSettings.xml><?xml version="1.0" encoding="utf-8"?>
-<w:webSettings xmlns:mc="http://schemas.openxmlformats.org/markup-compatibility/2006" xmlns:r="http://schemas.openxmlformats.org/officeDocument/2006/relationships" xmlns:w="http://schemas.openxmlformats.org/wordprocessingml/2006/main" xmlns:w14="http://schemas.microsoft.com/office/word/2010/wordml" xmlns:w15="http://schemas.microsoft.com/office/word/2012/wordml" xmlns:w16cex="http://schemas.microsoft.com/office/word/2018/wordml/cex" xmlns:w16cid="http://schemas.microsoft.com/office/word/2016/wordml/cid" xmlns:w16="http://schemas.microsoft.com/office/word/2018/wordml" xmlns:w16sdtdh="http://schemas.microsoft.com/office/word/2020/wordml/sdtdatahash" xmlns:w16se="http://schemas.microsoft.com/office/word/2015/wordml/symex" mc:Ignorable="w14 w15 w16se w16cid w16 w16cex w16sdtdh">
+<w:webSettings xmlns:mc="http://schemas.openxmlformats.org/markup-compatibility/2006" xmlns:r="http://schemas.openxmlformats.org/officeDocument/2006/relationships" xmlns:w="http://schemas.openxmlformats.org/wordprocessingml/2006/main" xmlns:w14="http://schemas.microsoft.com/office/word/2010/wordml" xmlns:w15="http://schemas.microsoft.com/office/word/2012/wordml" xmlns:w16cex="http://schemas.microsoft.com/office/word/2018/wordml/cex" xmlns:w16cid="http://schemas.microsoft.com/office/word/2016/wordml/cid" xmlns:w16="http://schemas.microsoft.com/office/word/2018/wordml" xmlns:w16du="http://schemas.microsoft.com/office/word/2023/wordml/word16du" xmlns:w16sdtdh="http://schemas.microsoft.com/office/word/2020/wordml/sdtdatahash" xmlns:w16sdtfl="http://schemas.microsoft.com/office/word/2024/wordml/sdtformatlock" xmlns:w16se="http://schemas.microsoft.com/office/word/2015/wordml/symex" mc:Ignorable="w14 w15 w16se w16cid w16 w16cex w16sdtdh w16sdtfl w16du">
   <w:optimizeForBrowser/>
   <w:allowPNG/>
 </w:webSettings>

</xml_diff>